<commit_message>
arquitetura + ECDU03 ao ECDU07 implementados
Implementação do ECDU03 ao ECDU07.
Arquitetura MVC desenvolvida.
</commit_message>
<xml_diff>
--- a/documentacao/documento_visao.docx
+++ b/documentacao/documento_visao.docx
@@ -500,10 +500,69 @@
       <w:r>
         <w:rPr>
           <w:rFonts w:ascii="Times New Roman" w:hAnsi="Times New Roman" w:cs="Times New Roman"/>
+          <w:b/>
+          <w:sz w:val="24"/>
+          <w:szCs w:val="24"/>
+        </w:rPr>
+        <w:t>?</w:t>
+      </w:r>
+      <w:r>
+        <w:rPr>
+          <w:rFonts w:ascii="Times New Roman" w:hAnsi="Times New Roman" w:cs="Times New Roman"/>
           <w:sz w:val="20"/>
           <w:szCs w:val="20"/>
         </w:rPr>
-        <w:t xml:space="preserve"> é uma empresa de contratação de mão de obra via WEB. A missão da empresa é prover o máximo de velocidade, reduzindo a burocracia e de quebra aumentando a produtividade para ambos lados, tanto do profissional, quanto para o empregador.</w:t>
+        <w:t xml:space="preserve"> </w:t>
+      </w:r>
+      <w:proofErr w:type="spellStart"/>
+      <w:r>
+        <w:rPr>
+          <w:rFonts w:ascii="Times New Roman" w:hAnsi="Times New Roman" w:cs="Times New Roman"/>
+          <w:sz w:val="20"/>
+          <w:szCs w:val="20"/>
+        </w:rPr>
+        <w:t>é</w:t>
+      </w:r>
+      <w:proofErr w:type="spellEnd"/>
+      <w:r>
+        <w:rPr>
+          <w:rFonts w:ascii="Times New Roman" w:hAnsi="Times New Roman" w:cs="Times New Roman"/>
+          <w:sz w:val="20"/>
+          <w:szCs w:val="20"/>
+        </w:rPr>
+        <w:t xml:space="preserve"> uma </w:t>
+      </w:r>
+      <w:r>
+        <w:rPr>
+          <w:rFonts w:ascii="Times New Roman" w:hAnsi="Times New Roman" w:cs="Times New Roman"/>
+          <w:sz w:val="20"/>
+          <w:szCs w:val="20"/>
+        </w:rPr>
+        <w:t xml:space="preserve">solução </w:t>
+      </w:r>
+      <w:r>
+        <w:rPr>
+          <w:rFonts w:ascii="Times New Roman" w:hAnsi="Times New Roman" w:cs="Times New Roman"/>
+          <w:sz w:val="20"/>
+          <w:szCs w:val="20"/>
+        </w:rPr>
+        <w:t>de contratação de mão de obra via WEB. A missão da empresa é prover o máximo de velocidade, re</w:t>
+      </w:r>
+      <w:r>
+        <w:rPr>
+          <w:rFonts w:ascii="Times New Roman" w:hAnsi="Times New Roman" w:cs="Times New Roman"/>
+          <w:sz w:val="20"/>
+          <w:szCs w:val="20"/>
+        </w:rPr>
+        <w:t>duzindo a burocracia do processo seletivo, que por sua vez</w:t>
+      </w:r>
+      <w:r>
+        <w:rPr>
+          <w:rFonts w:ascii="Times New Roman" w:hAnsi="Times New Roman" w:cs="Times New Roman"/>
+          <w:sz w:val="20"/>
+          <w:szCs w:val="20"/>
+        </w:rPr>
+        <w:t xml:space="preserve"> aumenta a produtividade para ambos lados, tanto do profissional, quanto para o empregador.</w:t>
       </w:r>
     </w:p>
     <w:p>
@@ -540,7 +599,27 @@
           <w:sz w:val="28"/>
           <w:szCs w:val="28"/>
         </w:rPr>
-        <w:t>Caso de uso</w:t>
+        <w:t>Caso</w:t>
+      </w:r>
+      <w:r>
+        <w:rPr>
+          <w:rFonts w:ascii="Times New Roman" w:hAnsi="Times New Roman" w:cs="Times New Roman"/>
+          <w:b/>
+          <w:color w:val="auto"/>
+          <w:sz w:val="28"/>
+          <w:szCs w:val="28"/>
+        </w:rPr>
+        <w:t>s</w:t>
+      </w:r>
+      <w:r>
+        <w:rPr>
+          <w:rFonts w:ascii="Times New Roman" w:hAnsi="Times New Roman" w:cs="Times New Roman"/>
+          <w:b/>
+          <w:color w:val="auto"/>
+          <w:sz w:val="28"/>
+          <w:szCs w:val="28"/>
+        </w:rPr>
+        <w:t xml:space="preserve"> de uso</w:t>
       </w:r>
     </w:p>
     <w:p>
@@ -567,7 +646,39 @@
           <w:sz w:val="24"/>
           <w:szCs w:val="24"/>
         </w:rPr>
-        <w:t>Os casos de uso serão detalhados a seguir. A nomenclatura de identificação utilizada é simples, cujo codinome é ECDU + número do caso de uso.</w:t>
+        <w:t>Os casos d</w:t>
+      </w:r>
+      <w:r>
+        <w:rPr>
+          <w:rFonts w:ascii="Times New Roman" w:hAnsi="Times New Roman" w:cs="Times New Roman"/>
+          <w:sz w:val="24"/>
+          <w:szCs w:val="24"/>
+        </w:rPr>
+        <w:t xml:space="preserve">e uso serão detalhados a seguir da seguinte forma, seu identificador deve ser composto pela </w:t>
+      </w:r>
+      <w:r>
+        <w:rPr>
+          <w:rFonts w:ascii="Times New Roman" w:hAnsi="Times New Roman" w:cs="Times New Roman"/>
+          <w:sz w:val="24"/>
+          <w:szCs w:val="24"/>
+        </w:rPr>
+        <w:t>no</w:t>
+      </w:r>
+      <w:r>
+        <w:rPr>
+          <w:rFonts w:ascii="Times New Roman" w:hAnsi="Times New Roman" w:cs="Times New Roman"/>
+          <w:sz w:val="24"/>
+          <w:szCs w:val="24"/>
+        </w:rPr>
+        <w:t xml:space="preserve">menclatura </w:t>
+      </w:r>
+      <w:r>
+        <w:rPr>
+          <w:rFonts w:ascii="Times New Roman" w:hAnsi="Times New Roman" w:cs="Times New Roman"/>
+          <w:sz w:val="24"/>
+          <w:szCs w:val="24"/>
+        </w:rPr>
+        <w:t>ECDU + número do caso de uso.</w:t>
       </w:r>
     </w:p>
     <w:p>
@@ -617,44 +728,52 @@
       <w:r>
         <w:rPr>
           <w:rFonts w:ascii="Times New Roman" w:hAnsi="Times New Roman" w:cs="Times New Roman"/>
-          <w:color w:val="5B9BD5" w:themeColor="accent1"/>
+          <w:color w:val="4472C4" w:themeColor="accent5"/>
           <w:sz w:val="26"/>
           <w:szCs w:val="26"/>
         </w:rPr>
-        <w:t>Manter login</w:t>
-      </w:r>
-    </w:p>
-    <w:p>
-      <w:pPr>
-        <w:spacing w:after="0"/>
-        <w:rPr>
-          <w:rFonts w:ascii="Times New Roman" w:hAnsi="Times New Roman" w:cs="Times New Roman"/>
-        </w:rPr>
-      </w:pPr>
-    </w:p>
-    <w:p>
-      <w:pPr>
-        <w:spacing w:after="0"/>
-        <w:ind w:firstLine="708"/>
-        <w:rPr>
-          <w:rFonts w:ascii="Times New Roman" w:hAnsi="Times New Roman" w:cs="Times New Roman"/>
+        <w:t>Efetuar</w:t>
+      </w:r>
+      <w:r>
+        <w:rPr>
+          <w:rFonts w:ascii="Times New Roman" w:hAnsi="Times New Roman" w:cs="Times New Roman"/>
+          <w:color w:val="4472C4" w:themeColor="accent5"/>
           <w:sz w:val="26"/>
           <w:szCs w:val="26"/>
         </w:rPr>
-      </w:pPr>
-      <w:r>
+        <w:t xml:space="preserve"> login</w:t>
+      </w:r>
+    </w:p>
+    <w:p>
+      <w:pPr>
+        <w:spacing w:after="0"/>
+        <w:rPr>
+          <w:rFonts w:ascii="Times New Roman" w:hAnsi="Times New Roman" w:cs="Times New Roman"/>
+        </w:rPr>
+      </w:pPr>
+    </w:p>
+    <w:p>
+      <w:pPr>
+        <w:spacing w:after="0"/>
+        <w:ind w:firstLine="708"/>
         <w:rPr>
           <w:rFonts w:ascii="Times New Roman" w:hAnsi="Times New Roman" w:cs="Times New Roman"/>
           <w:sz w:val="26"/>
           <w:szCs w:val="26"/>
         </w:rPr>
+      </w:pPr>
+      <w:r>
+        <w:rPr>
+          <w:rFonts w:ascii="Times New Roman" w:hAnsi="Times New Roman" w:cs="Times New Roman"/>
+          <w:sz w:val="26"/>
+          <w:szCs w:val="26"/>
+        </w:rPr>
         <w:t>Atores:</w:t>
       </w:r>
     </w:p>
     <w:p>
       <w:pPr>
         <w:spacing w:after="0"/>
-        <w:ind w:firstLine="708"/>
         <w:rPr>
           <w:rFonts w:ascii="Times New Roman" w:hAnsi="Times New Roman" w:cs="Times New Roman"/>
           <w:sz w:val="24"/>
@@ -678,7 +797,7 @@
         <w:rPr>
           <w:rFonts w:ascii="Times New Roman" w:hAnsi="Times New Roman" w:cs="Times New Roman"/>
         </w:rPr>
-        <w:t>Administrador</w:t>
+        <w:t>Supervisor</w:t>
       </w:r>
     </w:p>
     <w:p>
@@ -732,7 +851,6 @@
     <w:p>
       <w:pPr>
         <w:spacing w:after="0"/>
-        <w:ind w:firstLine="708"/>
         <w:rPr>
           <w:rFonts w:ascii="Times New Roman" w:hAnsi="Times New Roman" w:cs="Times New Roman"/>
           <w:sz w:val="24"/>
@@ -756,7 +874,43 @@
         <w:rPr>
           <w:rFonts w:ascii="Times New Roman" w:hAnsi="Times New Roman" w:cs="Times New Roman"/>
         </w:rPr>
-        <w:t>O ator seleciona o botão autenticar;</w:t>
+        <w:t xml:space="preserve">O ator </w:t>
+      </w:r>
+      <w:r>
+        <w:rPr>
+          <w:rFonts w:ascii="Times New Roman" w:hAnsi="Times New Roman" w:cs="Times New Roman"/>
+        </w:rPr>
+        <w:t>clica</w:t>
+      </w:r>
+      <w:r>
+        <w:rPr>
+          <w:rFonts w:ascii="Times New Roman" w:hAnsi="Times New Roman" w:cs="Times New Roman"/>
+        </w:rPr>
+        <w:t xml:space="preserve"> </w:t>
+      </w:r>
+      <w:r>
+        <w:rPr>
+          <w:rFonts w:ascii="Times New Roman" w:hAnsi="Times New Roman" w:cs="Times New Roman"/>
+        </w:rPr>
+        <w:t>n</w:t>
+      </w:r>
+      <w:r>
+        <w:rPr>
+          <w:rFonts w:ascii="Times New Roman" w:hAnsi="Times New Roman" w:cs="Times New Roman"/>
+        </w:rPr>
+        <w:t xml:space="preserve">o botão </w:t>
+      </w:r>
+      <w:r>
+        <w:rPr>
+          <w:rFonts w:ascii="Times New Roman" w:hAnsi="Times New Roman" w:cs="Times New Roman"/>
+        </w:rPr>
+        <w:t>de switch, para abrir o conteúdo de autenticação</w:t>
+      </w:r>
+      <w:r>
+        <w:rPr>
+          <w:rFonts w:ascii="Times New Roman" w:hAnsi="Times New Roman" w:cs="Times New Roman"/>
+        </w:rPr>
+        <w:t>;</w:t>
       </w:r>
     </w:p>
     <w:p>
@@ -775,7 +929,19 @@
         <w:rPr>
           <w:rFonts w:ascii="Times New Roman" w:hAnsi="Times New Roman" w:cs="Times New Roman"/>
         </w:rPr>
-        <w:t>Dois campos serão renderizados abaixo do botão autenticar;</w:t>
+        <w:t xml:space="preserve">Dois campos serão renderizados abaixo do </w:t>
+      </w:r>
+      <w:r>
+        <w:rPr>
+          <w:rFonts w:ascii="Times New Roman" w:hAnsi="Times New Roman" w:cs="Times New Roman"/>
+        </w:rPr>
+        <w:t>switch de autenticação</w:t>
+      </w:r>
+      <w:r>
+        <w:rPr>
+          <w:rFonts w:ascii="Times New Roman" w:hAnsi="Times New Roman" w:cs="Times New Roman"/>
+        </w:rPr>
+        <w:t>;</w:t>
       </w:r>
     </w:p>
     <w:p>
@@ -794,51 +960,37 @@
         <w:rPr>
           <w:rFonts w:ascii="Times New Roman" w:hAnsi="Times New Roman" w:cs="Times New Roman"/>
         </w:rPr>
-        <w:t>Preencha todos os campos;</w:t>
-      </w:r>
-    </w:p>
-    <w:p>
-      <w:pPr>
-        <w:pStyle w:val="PargrafodaLista"/>
-        <w:spacing w:after="0"/>
-        <w:ind w:firstLine="348"/>
-        <w:rPr>
-          <w:rFonts w:ascii="Times New Roman" w:hAnsi="Times New Roman" w:cs="Times New Roman"/>
-          <w:color w:val="5B9BD5" w:themeColor="accent1"/>
-          <w:sz w:val="24"/>
-          <w:szCs w:val="24"/>
-        </w:rPr>
-      </w:pPr>
-      <w:r>
-        <w:rPr>
-          <w:rFonts w:ascii="Times New Roman" w:hAnsi="Times New Roman" w:cs="Times New Roman"/>
-          <w:color w:val="5B9BD5" w:themeColor="accent1"/>
-          <w:sz w:val="24"/>
-          <w:szCs w:val="24"/>
-        </w:rPr>
-        <w:t>[Fluxo de exceção: Campos em brancos]</w:t>
-      </w:r>
-    </w:p>
-    <w:p>
-      <w:pPr>
-        <w:pStyle w:val="PargrafodaLista"/>
-        <w:spacing w:after="0"/>
-        <w:ind w:firstLine="348"/>
-        <w:rPr>
-          <w:rFonts w:ascii="Times New Roman" w:hAnsi="Times New Roman" w:cs="Times New Roman"/>
-          <w:color w:val="5B9BD5" w:themeColor="accent1"/>
-          <w:sz w:val="24"/>
-          <w:szCs w:val="24"/>
-        </w:rPr>
-      </w:pPr>
-      <w:r>
-        <w:rPr>
-          <w:rFonts w:ascii="Times New Roman" w:hAnsi="Times New Roman" w:cs="Times New Roman"/>
-          <w:color w:val="5B9BD5" w:themeColor="accent1"/>
-          <w:sz w:val="24"/>
-          <w:szCs w:val="24"/>
-        </w:rPr>
-        <w:t>[Fluxo de exceção: Usuário e/ou senha incorretos]</w:t>
+        <w:t>O ator deve p</w:t>
+      </w:r>
+      <w:r>
+        <w:rPr>
+          <w:rFonts w:ascii="Times New Roman" w:hAnsi="Times New Roman" w:cs="Times New Roman"/>
+        </w:rPr>
+        <w:t>reench</w:t>
+      </w:r>
+      <w:r>
+        <w:rPr>
+          <w:rFonts w:ascii="Times New Roman" w:hAnsi="Times New Roman" w:cs="Times New Roman"/>
+        </w:rPr>
+        <w:t>er</w:t>
+      </w:r>
+      <w:r>
+        <w:rPr>
+          <w:rFonts w:ascii="Times New Roman" w:hAnsi="Times New Roman" w:cs="Times New Roman"/>
+        </w:rPr>
+        <w:t xml:space="preserve"> os campos</w:t>
+      </w:r>
+      <w:r>
+        <w:rPr>
+          <w:rFonts w:ascii="Times New Roman" w:hAnsi="Times New Roman" w:cs="Times New Roman"/>
+        </w:rPr>
+        <w:t xml:space="preserve"> com suas credenciais</w:t>
+      </w:r>
+      <w:r>
+        <w:rPr>
+          <w:rFonts w:ascii="Times New Roman" w:hAnsi="Times New Roman" w:cs="Times New Roman"/>
+        </w:rPr>
+        <w:t>;</w:t>
       </w:r>
     </w:p>
     <w:p>
@@ -857,7 +1009,150 @@
         <w:rPr>
           <w:rFonts w:ascii="Times New Roman" w:hAnsi="Times New Roman" w:cs="Times New Roman"/>
         </w:rPr>
-        <w:t>O usuário será redirecionado para a tela pós autenticação;</w:t>
+        <w:t>O ator deve clicar em autenticar para efetuar o processo.</w:t>
+      </w:r>
+    </w:p>
+    <w:p>
+      <w:pPr>
+        <w:pStyle w:val="PargrafodaLista"/>
+        <w:spacing w:after="0"/>
+        <w:ind w:firstLine="348"/>
+        <w:rPr>
+          <w:rFonts w:ascii="Times New Roman" w:hAnsi="Times New Roman" w:cs="Times New Roman"/>
+          <w:color w:val="4472C4" w:themeColor="accent5"/>
+          <w:sz w:val="24"/>
+          <w:szCs w:val="24"/>
+        </w:rPr>
+      </w:pPr>
+      <w:r>
+        <w:rPr>
+          <w:rFonts w:ascii="Times New Roman" w:hAnsi="Times New Roman" w:cs="Times New Roman"/>
+          <w:sz w:val="24"/>
+          <w:szCs w:val="24"/>
+        </w:rPr>
+        <w:t>[</w:t>
+      </w:r>
+      <w:r>
+        <w:rPr>
+          <w:rFonts w:ascii="Times New Roman" w:hAnsi="Times New Roman" w:cs="Times New Roman"/>
+          <w:color w:val="4472C4" w:themeColor="accent5"/>
+          <w:sz w:val="24"/>
+          <w:szCs w:val="24"/>
+        </w:rPr>
+        <w:t>Fluxo de exceção: Campos em brancos</w:t>
+      </w:r>
+      <w:r>
+        <w:rPr>
+          <w:rFonts w:ascii="Times New Roman" w:hAnsi="Times New Roman" w:cs="Times New Roman"/>
+          <w:sz w:val="24"/>
+          <w:szCs w:val="24"/>
+        </w:rPr>
+        <w:t>]</w:t>
+      </w:r>
+      <w:r>
+        <w:rPr>
+          <w:rFonts w:ascii="Times New Roman" w:hAnsi="Times New Roman" w:cs="Times New Roman"/>
+          <w:sz w:val="24"/>
+          <w:szCs w:val="24"/>
+        </w:rPr>
+        <w:t xml:space="preserve"> [</w:t>
+      </w:r>
+      <w:r>
+        <w:rPr>
+          <w:rFonts w:ascii="Times New Roman" w:hAnsi="Times New Roman" w:cs="Times New Roman"/>
+          <w:color w:val="4472C4" w:themeColor="accent5"/>
+          <w:sz w:val="24"/>
+          <w:szCs w:val="24"/>
+        </w:rPr>
+        <w:t>MSG01</w:t>
+      </w:r>
+      <w:r>
+        <w:rPr>
+          <w:rFonts w:ascii="Times New Roman" w:hAnsi="Times New Roman" w:cs="Times New Roman"/>
+          <w:sz w:val="24"/>
+          <w:szCs w:val="24"/>
+        </w:rPr>
+        <w:t>]</w:t>
+      </w:r>
+    </w:p>
+    <w:p>
+      <w:pPr>
+        <w:pStyle w:val="PargrafodaLista"/>
+        <w:spacing w:after="0"/>
+        <w:ind w:firstLine="348"/>
+        <w:rPr>
+          <w:rFonts w:ascii="Times New Roman" w:hAnsi="Times New Roman" w:cs="Times New Roman"/>
+          <w:color w:val="4472C4" w:themeColor="accent5"/>
+          <w:sz w:val="24"/>
+          <w:szCs w:val="24"/>
+        </w:rPr>
+      </w:pPr>
+      <w:r>
+        <w:rPr>
+          <w:rFonts w:ascii="Times New Roman" w:hAnsi="Times New Roman" w:cs="Times New Roman"/>
+          <w:sz w:val="24"/>
+          <w:szCs w:val="24"/>
+        </w:rPr>
+        <w:t>[</w:t>
+      </w:r>
+      <w:r>
+        <w:rPr>
+          <w:rFonts w:ascii="Times New Roman" w:hAnsi="Times New Roman" w:cs="Times New Roman"/>
+          <w:color w:val="4472C4" w:themeColor="accent5"/>
+          <w:sz w:val="24"/>
+          <w:szCs w:val="24"/>
+        </w:rPr>
+        <w:t>Fluxo de exceção: Usuário e/ou senha incorretos</w:t>
+      </w:r>
+      <w:r>
+        <w:rPr>
+          <w:rFonts w:ascii="Times New Roman" w:hAnsi="Times New Roman" w:cs="Times New Roman"/>
+          <w:sz w:val="24"/>
+          <w:szCs w:val="24"/>
+        </w:rPr>
+        <w:t>]</w:t>
+      </w:r>
+      <w:r>
+        <w:rPr>
+          <w:rFonts w:ascii="Times New Roman" w:hAnsi="Times New Roman" w:cs="Times New Roman"/>
+          <w:sz w:val="24"/>
+          <w:szCs w:val="24"/>
+        </w:rPr>
+        <w:t xml:space="preserve"> [</w:t>
+      </w:r>
+      <w:r>
+        <w:rPr>
+          <w:rFonts w:ascii="Times New Roman" w:hAnsi="Times New Roman" w:cs="Times New Roman"/>
+          <w:color w:val="4472C4" w:themeColor="accent5"/>
+          <w:sz w:val="24"/>
+          <w:szCs w:val="24"/>
+        </w:rPr>
+        <w:t>RNG01</w:t>
+      </w:r>
+      <w:r>
+        <w:rPr>
+          <w:rFonts w:ascii="Times New Roman" w:hAnsi="Times New Roman" w:cs="Times New Roman"/>
+          <w:sz w:val="24"/>
+          <w:szCs w:val="24"/>
+        </w:rPr>
+        <w:t>] [</w:t>
+      </w:r>
+      <w:r>
+        <w:rPr>
+          <w:rFonts w:ascii="Times New Roman" w:hAnsi="Times New Roman" w:cs="Times New Roman"/>
+          <w:color w:val="4472C4" w:themeColor="accent5"/>
+          <w:sz w:val="24"/>
+          <w:szCs w:val="24"/>
+        </w:rPr>
+        <w:t>MSG02</w:t>
+      </w:r>
+      <w:r>
+        <w:rPr>
+          <w:rFonts w:ascii="Times New Roman" w:hAnsi="Times New Roman" w:cs="Times New Roman"/>
+          <w:sz w:val="24"/>
+          <w:szCs w:val="24"/>
+        </w:rPr>
+        <w:t>]</w:t>
       </w:r>
     </w:p>
     <w:p>
@@ -876,13 +1171,65 @@
         <w:rPr>
           <w:rFonts w:ascii="Times New Roman" w:hAnsi="Times New Roman" w:cs="Times New Roman"/>
         </w:rPr>
+        <w:t xml:space="preserve">O usuário será redirecionado para a tela </w:t>
+      </w:r>
+      <w:r>
+        <w:rPr>
+          <w:rFonts w:ascii="Times New Roman" w:hAnsi="Times New Roman" w:cs="Times New Roman"/>
+        </w:rPr>
+        <w:t>inicial, logo a</w:t>
+      </w:r>
+      <w:r>
+        <w:rPr>
+          <w:rFonts w:ascii="Times New Roman" w:hAnsi="Times New Roman" w:cs="Times New Roman"/>
+        </w:rPr>
+        <w:t xml:space="preserve">pós </w:t>
+      </w:r>
+      <w:r>
+        <w:rPr>
+          <w:rFonts w:ascii="Times New Roman" w:hAnsi="Times New Roman" w:cs="Times New Roman"/>
+        </w:rPr>
+        <w:t xml:space="preserve">sua </w:t>
+      </w:r>
+      <w:r>
+        <w:rPr>
+          <w:rFonts w:ascii="Times New Roman" w:hAnsi="Times New Roman" w:cs="Times New Roman"/>
+        </w:rPr>
+        <w:t>autenticação;</w:t>
+      </w:r>
+    </w:p>
+    <w:p>
+      <w:pPr>
+        <w:pStyle w:val="PargrafodaLista"/>
+        <w:numPr>
+          <w:ilvl w:val="0"/>
+          <w:numId w:val="3"/>
+        </w:numPr>
+        <w:spacing w:after="0"/>
+        <w:rPr>
+          <w:rFonts w:ascii="Times New Roman" w:hAnsi="Times New Roman" w:cs="Times New Roman"/>
+        </w:rPr>
+      </w:pPr>
+      <w:r>
+        <w:rPr>
+          <w:rFonts w:ascii="Times New Roman" w:hAnsi="Times New Roman" w:cs="Times New Roman"/>
+        </w:rPr>
         <w:t>Fim do caso de uso.</w:t>
       </w:r>
     </w:p>
     <w:p>
       <w:pPr>
         <w:spacing w:after="0"/>
-        <w:ind w:left="360"/>
+        <w:rPr>
+          <w:rFonts w:ascii="Times New Roman" w:hAnsi="Times New Roman" w:cs="Times New Roman"/>
+          <w:sz w:val="24"/>
+          <w:szCs w:val="24"/>
+        </w:rPr>
+      </w:pPr>
+    </w:p>
+    <w:p>
+      <w:pPr>
+        <w:spacing w:after="0"/>
         <w:rPr>
           <w:rFonts w:ascii="Times New Roman" w:hAnsi="Times New Roman" w:cs="Times New Roman"/>
           <w:sz w:val="24"/>
@@ -906,13 +1253,13 @@
           <w:sz w:val="26"/>
           <w:szCs w:val="26"/>
         </w:rPr>
+        <w:lastRenderedPageBreak/>
         <w:t>Fluxo de exceção:</w:t>
       </w:r>
     </w:p>
     <w:p>
       <w:pPr>
         <w:spacing w:after="0"/>
-        <w:ind w:firstLine="708"/>
         <w:rPr>
           <w:rFonts w:ascii="Times New Roman" w:hAnsi="Times New Roman" w:cs="Times New Roman"/>
           <w:sz w:val="24"/>
@@ -1040,7 +1387,7 @@
       <w:r>
         <w:rPr>
           <w:rFonts w:ascii="Times New Roman" w:hAnsi="Times New Roman" w:cs="Times New Roman"/>
-          <w:color w:val="5B9BD5" w:themeColor="accent1"/>
+          <w:color w:val="4472C4" w:themeColor="accent5"/>
           <w:sz w:val="26"/>
           <w:szCs w:val="26"/>
         </w:rPr>
@@ -1049,7 +1396,7 @@
       <w:r>
         <w:rPr>
           <w:rFonts w:ascii="Times New Roman" w:hAnsi="Times New Roman" w:cs="Times New Roman"/>
-          <w:color w:val="5B9BD5" w:themeColor="accent1"/>
+          <w:color w:val="4472C4" w:themeColor="accent5"/>
           <w:sz w:val="26"/>
           <w:szCs w:val="26"/>
         </w:rPr>
@@ -1059,7 +1406,6 @@
     <w:p>
       <w:pPr>
         <w:spacing w:after="0"/>
-        <w:ind w:left="720"/>
         <w:rPr>
           <w:rFonts w:ascii="Times New Roman" w:eastAsiaTheme="majorEastAsia" w:hAnsi="Times New Roman" w:cs="Times New Roman"/>
           <w:color w:val="2E74B5" w:themeColor="accent1" w:themeShade="BF"/>
@@ -1084,13 +1430,12 @@
           <w:sz w:val="26"/>
           <w:szCs w:val="26"/>
         </w:rPr>
-        <w:t>Atores:</w:t>
-      </w:r>
-    </w:p>
-    <w:p>
-      <w:pPr>
-        <w:spacing w:after="0"/>
-        <w:ind w:left="720"/>
+        <w:t>Ator:</w:t>
+      </w:r>
+    </w:p>
+    <w:p>
+      <w:pPr>
+        <w:spacing w:after="0"/>
         <w:rPr>
           <w:rFonts w:ascii="Times New Roman" w:eastAsiaTheme="majorEastAsia" w:hAnsi="Times New Roman" w:cs="Times New Roman"/>
           <w:sz w:val="26"/>
@@ -1130,7 +1475,7 @@
     <w:p>
       <w:pPr>
         <w:spacing w:after="0"/>
-        <w:ind w:firstLine="360"/>
+        <w:ind w:firstLine="708"/>
         <w:rPr>
           <w:rFonts w:ascii="Times New Roman" w:hAnsi="Times New Roman" w:cs="Times New Roman"/>
           <w:sz w:val="26"/>
@@ -1149,7 +1494,6 @@
     <w:p>
       <w:pPr>
         <w:spacing w:after="0"/>
-        <w:ind w:firstLine="360"/>
         <w:rPr>
           <w:rFonts w:ascii="Times New Roman" w:hAnsi="Times New Roman" w:cs="Times New Roman"/>
           <w:sz w:val="26"/>
@@ -1179,7 +1523,13 @@
         <w:rPr>
           <w:rFonts w:ascii="Times New Roman" w:hAnsi="Times New Roman" w:cs="Times New Roman"/>
         </w:rPr>
-        <w:t xml:space="preserve"> abre a tela inicial do sistema;</w:t>
+        <w:t xml:space="preserve"> entra na página inicial do sistema</w:t>
+      </w:r>
+      <w:r>
+        <w:rPr>
+          <w:rFonts w:ascii="Times New Roman" w:hAnsi="Times New Roman" w:cs="Times New Roman"/>
+        </w:rPr>
+        <w:t>;</w:t>
       </w:r>
     </w:p>
     <w:p>
@@ -1223,34 +1573,66 @@
         <w:rPr>
           <w:rFonts w:ascii="Times New Roman" w:hAnsi="Times New Roman" w:cs="Times New Roman"/>
         </w:rPr>
-        <w:t>O ator seleciona o</w:t>
-      </w:r>
-      <w:r>
-        <w:rPr>
-          <w:rFonts w:ascii="Times New Roman" w:hAnsi="Times New Roman" w:cs="Times New Roman"/>
-        </w:rPr>
-        <w:t>s filtros para gerar a pesquisa;</w:t>
+        <w:t>O ator pode utilizar o campo de auto sugestão para realizar o filtrar da pesquisa. [</w:t>
+      </w:r>
+      <w:r>
+        <w:rPr>
+          <w:rFonts w:ascii="Times New Roman" w:hAnsi="Times New Roman" w:cs="Times New Roman"/>
+          <w:color w:val="4472C4" w:themeColor="accent5"/>
+        </w:rPr>
+        <w:t>RNG02</w:t>
+      </w:r>
+      <w:r>
+        <w:rPr>
+          <w:rFonts w:ascii="Times New Roman" w:hAnsi="Times New Roman" w:cs="Times New Roman"/>
+        </w:rPr>
+        <w:t>]</w:t>
       </w:r>
     </w:p>
     <w:p>
       <w:pPr>
         <w:pStyle w:val="PargrafodaLista"/>
         <w:spacing w:after="0"/>
-        <w:ind w:left="1068"/>
-        <w:rPr>
-          <w:rFonts w:ascii="Times New Roman" w:hAnsi="Times New Roman" w:cs="Times New Roman"/>
-          <w:sz w:val="24"/>
-          <w:szCs w:val="24"/>
-        </w:rPr>
-      </w:pPr>
-      <w:r>
-        <w:rPr>
-          <w:rFonts w:ascii="Times New Roman" w:hAnsi="Times New Roman" w:cs="Times New Roman"/>
-          <w:color w:val="5B9BD5" w:themeColor="accent1"/>
-          <w:sz w:val="24"/>
-          <w:szCs w:val="24"/>
-        </w:rPr>
-        <w:t>[Fluxo Alternativo: Nenhum filtro foi selecionado]</w:t>
+        <w:ind w:left="1068" w:firstLine="348"/>
+        <w:rPr>
+          <w:rFonts w:ascii="Times New Roman" w:hAnsi="Times New Roman" w:cs="Times New Roman"/>
+          <w:sz w:val="24"/>
+          <w:szCs w:val="24"/>
+        </w:rPr>
+      </w:pPr>
+      <w:r>
+        <w:rPr>
+          <w:rFonts w:ascii="Times New Roman" w:hAnsi="Times New Roman" w:cs="Times New Roman"/>
+          <w:sz w:val="24"/>
+          <w:szCs w:val="24"/>
+        </w:rPr>
+        <w:t>[</w:t>
+      </w:r>
+      <w:r>
+        <w:rPr>
+          <w:rFonts w:ascii="Times New Roman" w:hAnsi="Times New Roman" w:cs="Times New Roman"/>
+          <w:color w:val="4472C4" w:themeColor="accent5"/>
+          <w:sz w:val="24"/>
+          <w:szCs w:val="24"/>
+        </w:rPr>
+        <w:t>Fluxo Alternativo</w:t>
+      </w:r>
+      <w:r>
+        <w:rPr>
+          <w:rFonts w:ascii="Times New Roman" w:hAnsi="Times New Roman" w:cs="Times New Roman"/>
+          <w:color w:val="4472C4" w:themeColor="accent5"/>
+          <w:sz w:val="24"/>
+          <w:szCs w:val="24"/>
+        </w:rPr>
+        <w:t>: Nenhum filtro foi selecionado</w:t>
+      </w:r>
+      <w:r>
+        <w:rPr>
+          <w:rFonts w:ascii="Times New Roman" w:hAnsi="Times New Roman" w:cs="Times New Roman"/>
+          <w:sz w:val="24"/>
+          <w:szCs w:val="24"/>
+        </w:rPr>
+        <w:t>]</w:t>
       </w:r>
     </w:p>
     <w:p>
@@ -1306,6 +1688,7 @@
     <w:p>
       <w:pPr>
         <w:spacing w:after="0"/>
+        <w:ind w:firstLine="705"/>
         <w:rPr>
           <w:rFonts w:ascii="Times New Roman" w:hAnsi="Times New Roman" w:cs="Times New Roman"/>
           <w:sz w:val="26"/>
@@ -1316,6 +1699,7 @@
     <w:p>
       <w:pPr>
         <w:spacing w:after="0"/>
+        <w:ind w:firstLine="705"/>
         <w:rPr>
           <w:rFonts w:ascii="Times New Roman" w:hAnsi="Times New Roman" w:cs="Times New Roman"/>
           <w:sz w:val="26"/>
@@ -1386,148 +1770,13 @@
         <w:rPr>
           <w:rFonts w:ascii="Times New Roman" w:hAnsi="Times New Roman" w:cs="Times New Roman"/>
         </w:rPr>
-        <w:t xml:space="preserve"> todos os resultados sem filtro;</w:t>
-      </w:r>
-    </w:p>
-    <w:p>
-      <w:pPr>
-        <w:pStyle w:val="PargrafodaLista"/>
-        <w:numPr>
-          <w:ilvl w:val="0"/>
-          <w:numId w:val="21"/>
-        </w:numPr>
-        <w:spacing w:after="0"/>
-        <w:rPr>
-          <w:rFonts w:ascii="Times New Roman" w:hAnsi="Times New Roman" w:cs="Times New Roman"/>
-          <w:sz w:val="24"/>
-          <w:szCs w:val="24"/>
-        </w:rPr>
-      </w:pPr>
-      <w:r>
-        <w:rPr>
-          <w:rFonts w:ascii="Times New Roman" w:hAnsi="Times New Roman" w:cs="Times New Roman"/>
-          <w:sz w:val="24"/>
-          <w:szCs w:val="24"/>
-        </w:rPr>
-        <w:t>Visualizar detalhes da vaga</w:t>
-      </w:r>
-      <w:r>
-        <w:rPr>
-          <w:rFonts w:ascii="Times New Roman" w:hAnsi="Times New Roman" w:cs="Times New Roman"/>
-          <w:sz w:val="24"/>
-          <w:szCs w:val="24"/>
+        <w:t xml:space="preserve"> todos os resultados da consulta</w:t>
+      </w:r>
+      <w:r>
+        <w:rPr>
+          <w:rFonts w:ascii="Times New Roman" w:hAnsi="Times New Roman" w:cs="Times New Roman"/>
         </w:rPr>
         <w:t>;</w:t>
-      </w:r>
-    </w:p>
-    <w:p>
-      <w:pPr>
-        <w:pStyle w:val="PargrafodaLista"/>
-        <w:numPr>
-          <w:ilvl w:val="1"/>
-          <w:numId w:val="21"/>
-        </w:numPr>
-        <w:spacing w:after="0"/>
-        <w:rPr>
-          <w:rFonts w:ascii="Times New Roman" w:hAnsi="Times New Roman" w:cs="Times New Roman"/>
-          <w:sz w:val="26"/>
-          <w:szCs w:val="26"/>
-        </w:rPr>
-      </w:pPr>
-      <w:r>
-        <w:rPr>
-          <w:rFonts w:ascii="Times New Roman" w:hAnsi="Times New Roman" w:cs="Times New Roman"/>
-        </w:rPr>
-        <w:t>O ator clica em se candidatar a vaga</w:t>
-      </w:r>
-      <w:r>
-        <w:rPr>
-          <w:rFonts w:ascii="Times New Roman" w:hAnsi="Times New Roman" w:cs="Times New Roman"/>
-          <w:sz w:val="26"/>
-          <w:szCs w:val="26"/>
-        </w:rPr>
-        <w:t>;</w:t>
-      </w:r>
-    </w:p>
-    <w:p>
-      <w:pPr>
-        <w:pStyle w:val="PargrafodaLista"/>
-        <w:numPr>
-          <w:ilvl w:val="2"/>
-          <w:numId w:val="21"/>
-        </w:numPr>
-        <w:spacing w:after="0"/>
-        <w:rPr>
-          <w:rFonts w:ascii="Times New Roman" w:hAnsi="Times New Roman" w:cs="Times New Roman"/>
-          <w:sz w:val="26"/>
-          <w:szCs w:val="26"/>
-        </w:rPr>
-      </w:pPr>
-      <w:r>
-        <w:rPr>
-          <w:rFonts w:ascii="Times New Roman" w:hAnsi="Times New Roman" w:cs="Times New Roman"/>
-        </w:rPr>
-        <w:t>Uma nova página com todas as descrições referentes a vaga será aberta</w:t>
-      </w:r>
-      <w:r>
-        <w:rPr>
-          <w:rFonts w:ascii="Times New Roman" w:hAnsi="Times New Roman" w:cs="Times New Roman"/>
-          <w:sz w:val="26"/>
-          <w:szCs w:val="26"/>
-        </w:rPr>
-        <w:t>;</w:t>
-      </w:r>
-      <w:r>
-        <w:rPr>
-          <w:rFonts w:ascii="Times New Roman" w:hAnsi="Times New Roman" w:cs="Times New Roman"/>
-          <w:sz w:val="26"/>
-          <w:szCs w:val="26"/>
-        </w:rPr>
-        <w:t xml:space="preserve"> </w:t>
-      </w:r>
-      <w:r>
-        <w:rPr>
-          <w:rFonts w:ascii="Times New Roman" w:hAnsi="Times New Roman" w:cs="Times New Roman"/>
-          <w:sz w:val="24"/>
-          <w:szCs w:val="24"/>
-        </w:rPr>
-        <w:t>[</w:t>
-      </w:r>
-      <w:r>
-        <w:rPr>
-          <w:rFonts w:ascii="Times New Roman" w:hAnsi="Times New Roman" w:cs="Times New Roman"/>
-          <w:color w:val="5B9BD5" w:themeColor="accent1"/>
-          <w:sz w:val="24"/>
-          <w:szCs w:val="24"/>
-        </w:rPr>
-        <w:t>ECDU03</w:t>
-      </w:r>
-      <w:r>
-        <w:rPr>
-          <w:rFonts w:ascii="Times New Roman" w:hAnsi="Times New Roman" w:cs="Times New Roman"/>
-          <w:sz w:val="24"/>
-          <w:szCs w:val="24"/>
-        </w:rPr>
-        <w:t>]</w:t>
-      </w:r>
-    </w:p>
-    <w:p>
-      <w:pPr>
-        <w:pStyle w:val="PargrafodaLista"/>
-        <w:numPr>
-          <w:ilvl w:val="2"/>
-          <w:numId w:val="21"/>
-        </w:numPr>
-        <w:spacing w:after="0"/>
-        <w:rPr>
-          <w:rFonts w:ascii="Times New Roman" w:hAnsi="Times New Roman" w:cs="Times New Roman"/>
-        </w:rPr>
-      </w:pPr>
-      <w:r>
-        <w:rPr>
-          <w:rFonts w:ascii="Times New Roman" w:hAnsi="Times New Roman" w:cs="Times New Roman"/>
-        </w:rPr>
-        <w:t>O ator desiste da vaga e a fecha.</w:t>
       </w:r>
     </w:p>
     <w:p>
@@ -1566,7 +1815,7 @@
       <w:r>
         <w:rPr>
           <w:rFonts w:ascii="Times New Roman" w:hAnsi="Times New Roman" w:cs="Times New Roman"/>
-          <w:color w:val="5B9BD5" w:themeColor="accent1"/>
+          <w:color w:val="4472C4" w:themeColor="accent5"/>
           <w:sz w:val="26"/>
           <w:szCs w:val="26"/>
         </w:rPr>
@@ -1575,7 +1824,7 @@
       <w:r>
         <w:rPr>
           <w:rFonts w:ascii="Times New Roman" w:hAnsi="Times New Roman" w:cs="Times New Roman"/>
-          <w:color w:val="5B9BD5" w:themeColor="accent1"/>
+          <w:color w:val="4472C4" w:themeColor="accent5"/>
           <w:sz w:val="26"/>
           <w:szCs w:val="26"/>
         </w:rPr>
@@ -1608,13 +1857,20 @@
           <w:sz w:val="26"/>
           <w:szCs w:val="26"/>
         </w:rPr>
-        <w:t>Atores:</w:t>
-      </w:r>
-    </w:p>
-    <w:p>
-      <w:pPr>
-        <w:spacing w:after="0"/>
-        <w:ind w:firstLine="708"/>
+        <w:t>Ator</w:t>
+      </w:r>
+      <w:r>
+        <w:rPr>
+          <w:rFonts w:ascii="Times New Roman" w:hAnsi="Times New Roman" w:cs="Times New Roman"/>
+          <w:sz w:val="26"/>
+          <w:szCs w:val="26"/>
+        </w:rPr>
+        <w:t>:</w:t>
+      </w:r>
+    </w:p>
+    <w:p>
+      <w:pPr>
+        <w:spacing w:after="0"/>
         <w:rPr>
           <w:rFonts w:ascii="Times New Roman" w:hAnsi="Times New Roman" w:cs="Times New Roman"/>
           <w:sz w:val="26"/>
@@ -1667,7 +1923,15 @@
           <w:sz w:val="26"/>
           <w:szCs w:val="26"/>
         </w:rPr>
-        <w:t>Pré-condições:</w:t>
+        <w:t>Pré-condição</w:t>
+      </w:r>
+      <w:r>
+        <w:rPr>
+          <w:rFonts w:ascii="Times New Roman" w:hAnsi="Times New Roman" w:cs="Times New Roman"/>
+          <w:sz w:val="26"/>
+          <w:szCs w:val="26"/>
+        </w:rPr>
+        <w:t>:</w:t>
       </w:r>
     </w:p>
     <w:p>
@@ -1688,6 +1952,9 @@
           <w:ilvl w:val="0"/>
           <w:numId w:val="2"/>
         </w:numPr>
+        <w:tabs>
+          <w:tab w:val="left" w:pos="3402"/>
+        </w:tabs>
         <w:spacing w:after="0"/>
         <w:rPr>
           <w:rFonts w:ascii="Times New Roman" w:hAnsi="Times New Roman" w:cs="Times New Roman"/>
@@ -1726,7 +1993,7 @@
       <w:r>
         <w:rPr>
           <w:rFonts w:ascii="Times New Roman" w:hAnsi="Times New Roman" w:cs="Times New Roman"/>
-          <w:color w:val="5B9BD5" w:themeColor="accent1"/>
+          <w:color w:val="4472C4" w:themeColor="accent5"/>
           <w:sz w:val="24"/>
           <w:szCs w:val="24"/>
         </w:rPr>
@@ -1736,7 +2003,32 @@
         <w:rPr>
           <w:rFonts w:ascii="Times New Roman" w:hAnsi="Times New Roman" w:cs="Times New Roman"/>
         </w:rPr>
-        <w:t>].</w:t>
+        <w:t>]</w:t>
+      </w:r>
+      <w:r>
+        <w:rPr>
+          <w:rFonts w:ascii="Times New Roman" w:hAnsi="Times New Roman" w:cs="Times New Roman"/>
+        </w:rPr>
+        <w:t xml:space="preserve"> e [</w:t>
+      </w:r>
+      <w:r>
+        <w:rPr>
+          <w:rFonts w:ascii="Times New Roman" w:hAnsi="Times New Roman" w:cs="Times New Roman"/>
+          <w:color w:val="2E74B5" w:themeColor="accent1" w:themeShade="BF"/>
+        </w:rPr>
+        <w:t>ECDU03</w:t>
+      </w:r>
+      <w:r>
+        <w:rPr>
+          <w:rFonts w:ascii="Times New Roman" w:hAnsi="Times New Roman" w:cs="Times New Roman"/>
+        </w:rPr>
+        <w:t>]</w:t>
+      </w:r>
+      <w:r>
+        <w:rPr>
+          <w:rFonts w:ascii="Times New Roman" w:hAnsi="Times New Roman" w:cs="Times New Roman"/>
+        </w:rPr>
+        <w:t>.</w:t>
       </w:r>
     </w:p>
     <w:p>
@@ -1765,7 +2057,6 @@
           <w:sz w:val="26"/>
           <w:szCs w:val="26"/>
         </w:rPr>
-        <w:lastRenderedPageBreak/>
         <w:t>Fluxo básico:</w:t>
       </w:r>
     </w:p>
@@ -1801,7 +2092,7 @@
       <w:r>
         <w:rPr>
           <w:rFonts w:ascii="Times New Roman" w:hAnsi="Times New Roman" w:cs="Times New Roman"/>
-          <w:color w:val="5B9BD5" w:themeColor="accent1"/>
+          <w:color w:val="4472C4" w:themeColor="accent5"/>
         </w:rPr>
         <w:t>ECDU02</w:t>
       </w:r>
@@ -1828,7 +2119,20 @@
         <w:rPr>
           <w:rFonts w:ascii="Times New Roman" w:hAnsi="Times New Roman" w:cs="Times New Roman"/>
         </w:rPr>
-        <w:t>O ator clica em “Detalhes” e será redirecionado para uma tela com todos os detalhes da vaga oferecida.</w:t>
+        <w:t>[</w:t>
+      </w:r>
+      <w:r>
+        <w:rPr>
+          <w:rFonts w:ascii="Times New Roman" w:hAnsi="Times New Roman" w:cs="Times New Roman"/>
+          <w:color w:val="4472C4" w:themeColor="accent5"/>
+        </w:rPr>
+        <w:t>ECDU03</w:t>
+      </w:r>
+      <w:r>
+        <w:rPr>
+          <w:rFonts w:ascii="Times New Roman" w:hAnsi="Times New Roman" w:cs="Times New Roman"/>
+        </w:rPr>
+        <w:t>];</w:t>
       </w:r>
     </w:p>
     <w:p>
@@ -1847,6 +2151,25 @@
         <w:rPr>
           <w:rFonts w:ascii="Times New Roman" w:hAnsi="Times New Roman" w:cs="Times New Roman"/>
         </w:rPr>
+        <w:t>O ator clica em “Detalhes” e será redirecionado para uma tela com todos os detalhes da vaga oferecida.</w:t>
+      </w:r>
+    </w:p>
+    <w:p>
+      <w:pPr>
+        <w:pStyle w:val="PargrafodaLista"/>
+        <w:numPr>
+          <w:ilvl w:val="0"/>
+          <w:numId w:val="24"/>
+        </w:numPr>
+        <w:spacing w:after="0"/>
+        <w:rPr>
+          <w:rFonts w:ascii="Times New Roman" w:hAnsi="Times New Roman" w:cs="Times New Roman"/>
+        </w:rPr>
+      </w:pPr>
+      <w:r>
+        <w:rPr>
+          <w:rFonts w:ascii="Times New Roman" w:hAnsi="Times New Roman" w:cs="Times New Roman"/>
+        </w:rPr>
         <w:t>Fim do caso de uso.</w:t>
       </w:r>
     </w:p>
@@ -1872,6 +2195,7 @@
           <w:sz w:val="24"/>
           <w:szCs w:val="24"/>
         </w:rPr>
+        <w:lastRenderedPageBreak/>
         <w:t>ECDU04</w:t>
       </w:r>
       <w:r>
@@ -1904,6 +2228,9 @@
     <w:p>
       <w:pPr>
         <w:spacing w:after="0"/>
+        <w:rPr>
+          <w:rFonts w:ascii="Times New Roman" w:hAnsi="Times New Roman" w:cs="Times New Roman"/>
+        </w:rPr>
       </w:pPr>
     </w:p>
     <w:p>
@@ -1922,7 +2249,7 @@
           <w:sz w:val="26"/>
           <w:szCs w:val="26"/>
         </w:rPr>
-        <w:t>Atores</w:t>
+        <w:t>Ator</w:t>
       </w:r>
       <w:r>
         <w:rPr>
@@ -1936,7 +2263,6 @@
     <w:p>
       <w:pPr>
         <w:spacing w:after="0"/>
-        <w:ind w:left="708"/>
         <w:rPr>
           <w:rFonts w:ascii="Times New Roman" w:hAnsi="Times New Roman" w:cs="Times New Roman"/>
           <w:sz w:val="26"/>
@@ -1999,7 +2325,6 @@
     <w:p>
       <w:pPr>
         <w:spacing w:after="0"/>
-        <w:ind w:left="708"/>
         <w:rPr>
           <w:rFonts w:ascii="Times New Roman" w:hAnsi="Times New Roman" w:cs="Times New Roman"/>
           <w:sz w:val="26"/>
@@ -2054,7 +2379,7 @@
       <w:r>
         <w:rPr>
           <w:rFonts w:ascii="Times New Roman" w:hAnsi="Times New Roman" w:cs="Times New Roman"/>
-          <w:color w:val="5B9BD5" w:themeColor="accent1"/>
+          <w:color w:val="2E74B5" w:themeColor="accent1" w:themeShade="BF"/>
           <w:sz w:val="24"/>
           <w:szCs w:val="24"/>
         </w:rPr>
@@ -2140,7 +2465,7 @@
       <w:r>
         <w:rPr>
           <w:rFonts w:ascii="Times New Roman" w:hAnsi="Times New Roman" w:cs="Times New Roman"/>
-          <w:color w:val="5B9BD5" w:themeColor="accent1"/>
+          <w:color w:val="2E74B5" w:themeColor="accent1" w:themeShade="BF"/>
           <w:sz w:val="24"/>
           <w:szCs w:val="24"/>
         </w:rPr>
@@ -2177,13 +2502,7 @@
         <w:rPr>
           <w:rFonts w:ascii="Times New Roman" w:hAnsi="Times New Roman" w:cs="Times New Roman"/>
         </w:rPr>
-        <w:t>O ator se candidata à</w:t>
-      </w:r>
-      <w:r>
-        <w:rPr>
-          <w:rFonts w:ascii="Times New Roman" w:hAnsi="Times New Roman" w:cs="Times New Roman"/>
-        </w:rPr>
-        <w:t xml:space="preserve"> vaga oferecida;</w:t>
+        <w:t>O ator se candidata à vaga oferecida;</w:t>
       </w:r>
     </w:p>
     <w:p>
@@ -2202,16 +2521,8 @@
         <w:rPr>
           <w:rFonts w:ascii="Times New Roman" w:hAnsi="Times New Roman" w:cs="Times New Roman"/>
         </w:rPr>
-        <w:t>Fim do caso de uso</w:t>
-      </w:r>
-      <w:r>
-        <w:rPr>
-          <w:rFonts w:ascii="Times New Roman" w:hAnsi="Times New Roman" w:cs="Times New Roman"/>
-        </w:rPr>
-        <w:t>.</w:t>
-      </w:r>
-      <w:bookmarkStart w:id="0" w:name="_GoBack"/>
-      <w:bookmarkEnd w:id="0"/>
+        <w:t>Fim do caso de uso.</w:t>
+      </w:r>
     </w:p>
     <w:p>
       <w:pPr>
@@ -2242,25 +2553,543 @@
           <w:sz w:val="24"/>
           <w:szCs w:val="24"/>
         </w:rPr>
-        <w:t xml:space="preserve"> - </w:t>
-      </w:r>
-      <w:r>
-        <w:rPr>
-          <w:rFonts w:ascii="Times New Roman" w:hAnsi="Times New Roman" w:cs="Times New Roman"/>
-          <w:color w:val="5B9BD5" w:themeColor="accent1"/>
-          <w:sz w:val="24"/>
-          <w:szCs w:val="24"/>
-        </w:rPr>
-        <w:t>Analisar</w:t>
-      </w:r>
-      <w:r>
-        <w:rPr>
-          <w:rFonts w:ascii="Times New Roman" w:hAnsi="Times New Roman" w:cs="Times New Roman"/>
-          <w:color w:val="5B9BD5" w:themeColor="accent1"/>
-          <w:sz w:val="24"/>
-          <w:szCs w:val="24"/>
-        </w:rPr>
-        <w:t xml:space="preserve"> candidato</w:t>
+        <w:t xml:space="preserve"> </w:t>
+      </w:r>
+      <w:r>
+        <w:rPr>
+          <w:rFonts w:ascii="Times New Roman" w:hAnsi="Times New Roman" w:cs="Times New Roman"/>
+          <w:color w:val="000000" w:themeColor="text1"/>
+          <w:sz w:val="24"/>
+          <w:szCs w:val="24"/>
+        </w:rPr>
+        <w:t>-</w:t>
+      </w:r>
+      <w:r>
+        <w:rPr>
+          <w:rFonts w:ascii="Times New Roman" w:hAnsi="Times New Roman" w:cs="Times New Roman"/>
+          <w:sz w:val="24"/>
+          <w:szCs w:val="24"/>
+        </w:rPr>
+        <w:t xml:space="preserve"> </w:t>
+      </w:r>
+      <w:r>
+        <w:rPr>
+          <w:rFonts w:ascii="Times New Roman" w:hAnsi="Times New Roman" w:cs="Times New Roman"/>
+          <w:sz w:val="24"/>
+          <w:szCs w:val="24"/>
+        </w:rPr>
+        <w:t xml:space="preserve">Manter </w:t>
+      </w:r>
+      <w:r>
+        <w:rPr>
+          <w:rFonts w:ascii="Times New Roman" w:hAnsi="Times New Roman" w:cs="Times New Roman"/>
+          <w:sz w:val="24"/>
+          <w:szCs w:val="24"/>
+        </w:rPr>
+        <w:t>Usuário</w:t>
+      </w:r>
+    </w:p>
+    <w:p>
+      <w:pPr>
+        <w:spacing w:after="0"/>
+        <w:rPr>
+          <w:rFonts w:ascii="Times New Roman" w:hAnsi="Times New Roman" w:cs="Times New Roman"/>
+        </w:rPr>
+      </w:pPr>
+    </w:p>
+    <w:p>
+      <w:pPr>
+        <w:spacing w:after="0"/>
+        <w:ind w:firstLine="708"/>
+        <w:rPr>
+          <w:rFonts w:ascii="Times New Roman" w:hAnsi="Times New Roman" w:cs="Times New Roman"/>
+          <w:sz w:val="26"/>
+          <w:szCs w:val="26"/>
+        </w:rPr>
+      </w:pPr>
+      <w:r>
+        <w:rPr>
+          <w:rFonts w:ascii="Times New Roman" w:hAnsi="Times New Roman" w:cs="Times New Roman"/>
+          <w:sz w:val="26"/>
+          <w:szCs w:val="26"/>
+        </w:rPr>
+        <w:t>Atores:</w:t>
+      </w:r>
+    </w:p>
+    <w:p>
+      <w:pPr>
+        <w:spacing w:after="0"/>
+        <w:rPr>
+          <w:rFonts w:ascii="Times New Roman" w:hAnsi="Times New Roman" w:cs="Times New Roman"/>
+          <w:sz w:val="24"/>
+          <w:szCs w:val="24"/>
+        </w:rPr>
+      </w:pPr>
+    </w:p>
+    <w:p>
+      <w:pPr>
+        <w:pStyle w:val="PargrafodaLista"/>
+        <w:numPr>
+          <w:ilvl w:val="0"/>
+          <w:numId w:val="2"/>
+        </w:numPr>
+        <w:spacing w:after="0"/>
+        <w:rPr>
+          <w:rFonts w:ascii="Times New Roman" w:hAnsi="Times New Roman" w:cs="Times New Roman"/>
+        </w:rPr>
+      </w:pPr>
+      <w:r>
+        <w:rPr>
+          <w:rFonts w:ascii="Times New Roman" w:hAnsi="Times New Roman" w:cs="Times New Roman"/>
+        </w:rPr>
+        <w:t>Supervisor</w:t>
+      </w:r>
+    </w:p>
+    <w:p>
+      <w:pPr>
+        <w:spacing w:after="0"/>
+        <w:rPr>
+          <w:rFonts w:ascii="Times New Roman" w:hAnsi="Times New Roman" w:cs="Times New Roman"/>
+          <w:sz w:val="24"/>
+          <w:szCs w:val="24"/>
+        </w:rPr>
+      </w:pPr>
+    </w:p>
+    <w:p>
+      <w:pPr>
+        <w:spacing w:after="0"/>
+        <w:ind w:firstLine="708"/>
+        <w:rPr>
+          <w:rFonts w:ascii="Times New Roman" w:hAnsi="Times New Roman" w:cs="Times New Roman"/>
+          <w:sz w:val="26"/>
+          <w:szCs w:val="26"/>
+        </w:rPr>
+      </w:pPr>
+      <w:r>
+        <w:rPr>
+          <w:rFonts w:ascii="Times New Roman" w:hAnsi="Times New Roman" w:cs="Times New Roman"/>
+          <w:sz w:val="26"/>
+          <w:szCs w:val="26"/>
+        </w:rPr>
+        <w:t>Fluxo básico:</w:t>
+      </w:r>
+    </w:p>
+    <w:p>
+      <w:pPr>
+        <w:spacing w:after="0"/>
+        <w:rPr>
+          <w:rFonts w:ascii="Times New Roman" w:hAnsi="Times New Roman" w:cs="Times New Roman"/>
+          <w:sz w:val="24"/>
+          <w:szCs w:val="24"/>
+        </w:rPr>
+      </w:pPr>
+    </w:p>
+    <w:p>
+      <w:pPr>
+        <w:pStyle w:val="PargrafodaLista"/>
+        <w:numPr>
+          <w:ilvl w:val="0"/>
+          <w:numId w:val="27"/>
+        </w:numPr>
+        <w:spacing w:after="0"/>
+        <w:rPr>
+          <w:rFonts w:ascii="Times New Roman" w:hAnsi="Times New Roman" w:cs="Times New Roman"/>
+        </w:rPr>
+      </w:pPr>
+      <w:r>
+        <w:rPr>
+          <w:rFonts w:ascii="Times New Roman" w:hAnsi="Times New Roman" w:cs="Times New Roman"/>
+        </w:rPr>
+        <w:t>[</w:t>
+      </w:r>
+      <w:r>
+        <w:rPr>
+          <w:rFonts w:ascii="Times New Roman" w:hAnsi="Times New Roman" w:cs="Times New Roman"/>
+          <w:color w:val="2E74B5" w:themeColor="accent1" w:themeShade="BF"/>
+        </w:rPr>
+        <w:t>ECDU01</w:t>
+      </w:r>
+      <w:r>
+        <w:rPr>
+          <w:rFonts w:ascii="Times New Roman" w:hAnsi="Times New Roman" w:cs="Times New Roman"/>
+        </w:rPr>
+        <w:t>];</w:t>
+      </w:r>
+    </w:p>
+    <w:p>
+      <w:pPr>
+        <w:pStyle w:val="PargrafodaLista"/>
+        <w:numPr>
+          <w:ilvl w:val="0"/>
+          <w:numId w:val="27"/>
+        </w:numPr>
+        <w:spacing w:after="0"/>
+        <w:rPr>
+          <w:rFonts w:ascii="Times New Roman" w:hAnsi="Times New Roman" w:cs="Times New Roman"/>
+        </w:rPr>
+      </w:pPr>
+      <w:r>
+        <w:rPr>
+          <w:rFonts w:ascii="Times New Roman" w:hAnsi="Times New Roman" w:cs="Times New Roman"/>
+        </w:rPr>
+        <w:t>O ator deve acessar o painel administrativo e clicar na aba cadastros;</w:t>
+      </w:r>
+    </w:p>
+    <w:p>
+      <w:pPr>
+        <w:pStyle w:val="PargrafodaLista"/>
+        <w:numPr>
+          <w:ilvl w:val="0"/>
+          <w:numId w:val="27"/>
+        </w:numPr>
+        <w:spacing w:after="0"/>
+        <w:rPr>
+          <w:rFonts w:ascii="Times New Roman" w:hAnsi="Times New Roman" w:cs="Times New Roman"/>
+        </w:rPr>
+      </w:pPr>
+      <w:r>
+        <w:rPr>
+          <w:rFonts w:ascii="Times New Roman" w:hAnsi="Times New Roman" w:cs="Times New Roman"/>
+        </w:rPr>
+        <w:t xml:space="preserve">O ator deve </w:t>
+      </w:r>
+      <w:r>
+        <w:rPr>
+          <w:rFonts w:ascii="Times New Roman" w:hAnsi="Times New Roman" w:cs="Times New Roman"/>
+        </w:rPr>
+        <w:t>selecionar o item Usuário</w:t>
+      </w:r>
+      <w:r>
+        <w:rPr>
+          <w:rFonts w:ascii="Times New Roman" w:hAnsi="Times New Roman" w:cs="Times New Roman"/>
+        </w:rPr>
+        <w:t>;</w:t>
+      </w:r>
+    </w:p>
+    <w:p>
+      <w:pPr>
+        <w:pStyle w:val="PargrafodaLista"/>
+        <w:numPr>
+          <w:ilvl w:val="0"/>
+          <w:numId w:val="27"/>
+        </w:numPr>
+        <w:spacing w:after="0"/>
+        <w:rPr>
+          <w:rFonts w:ascii="Times New Roman" w:hAnsi="Times New Roman" w:cs="Times New Roman"/>
+        </w:rPr>
+      </w:pPr>
+      <w:r>
+        <w:rPr>
+          <w:rFonts w:ascii="Times New Roman" w:hAnsi="Times New Roman" w:cs="Times New Roman"/>
+        </w:rPr>
+        <w:t xml:space="preserve">O ator </w:t>
+      </w:r>
+      <w:r>
+        <w:rPr>
+          <w:rFonts w:ascii="Times New Roman" w:hAnsi="Times New Roman" w:cs="Times New Roman"/>
+        </w:rPr>
+        <w:t>será redirecionado para a tela de cadastro de usuários;</w:t>
+      </w:r>
+    </w:p>
+    <w:p>
+      <w:pPr>
+        <w:pStyle w:val="PargrafodaLista"/>
+        <w:numPr>
+          <w:ilvl w:val="0"/>
+          <w:numId w:val="27"/>
+        </w:numPr>
+        <w:spacing w:after="0"/>
+        <w:rPr>
+          <w:rFonts w:ascii="Times New Roman" w:hAnsi="Times New Roman" w:cs="Times New Roman"/>
+        </w:rPr>
+      </w:pPr>
+      <w:r>
+        <w:rPr>
+          <w:rFonts w:ascii="Times New Roman" w:hAnsi="Times New Roman" w:cs="Times New Roman"/>
+        </w:rPr>
+        <w:t>O ator deve preencher todos os campos obrigatórios.</w:t>
+      </w:r>
+    </w:p>
+    <w:p>
+      <w:pPr>
+        <w:pStyle w:val="PargrafodaLista"/>
+        <w:spacing w:after="0"/>
+        <w:ind w:left="1776"/>
+        <w:rPr>
+          <w:rFonts w:ascii="Times New Roman" w:hAnsi="Times New Roman" w:cs="Times New Roman"/>
+        </w:rPr>
+      </w:pPr>
+      <w:r>
+        <w:rPr>
+          <w:rFonts w:ascii="Times New Roman" w:hAnsi="Times New Roman" w:cs="Times New Roman"/>
+        </w:rPr>
+        <w:t>[</w:t>
+      </w:r>
+      <w:r>
+        <w:rPr>
+          <w:rFonts w:ascii="Times New Roman" w:hAnsi="Times New Roman" w:cs="Times New Roman"/>
+          <w:color w:val="2E74B5" w:themeColor="accent1" w:themeShade="BF"/>
+        </w:rPr>
+        <w:t>Fluxo de exceção: Campo[s] obrigatório[s] não preenchido[s]</w:t>
+      </w:r>
+      <w:r>
+        <w:rPr>
+          <w:rFonts w:ascii="Times New Roman" w:hAnsi="Times New Roman" w:cs="Times New Roman"/>
+        </w:rPr>
+        <w:t>] [</w:t>
+      </w:r>
+      <w:r>
+        <w:rPr>
+          <w:rFonts w:ascii="Times New Roman" w:hAnsi="Times New Roman" w:cs="Times New Roman"/>
+          <w:color w:val="2E74B5" w:themeColor="accent1" w:themeShade="BF"/>
+        </w:rPr>
+        <w:t>MSG03</w:t>
+      </w:r>
+      <w:r>
+        <w:rPr>
+          <w:rFonts w:ascii="Times New Roman" w:hAnsi="Times New Roman" w:cs="Times New Roman"/>
+        </w:rPr>
+        <w:t>];</w:t>
+      </w:r>
+    </w:p>
+    <w:p>
+      <w:pPr>
+        <w:pStyle w:val="PargrafodaLista"/>
+        <w:spacing w:after="0"/>
+        <w:ind w:left="1776"/>
+        <w:rPr>
+          <w:rFonts w:ascii="Times New Roman" w:hAnsi="Times New Roman" w:cs="Times New Roman"/>
+        </w:rPr>
+      </w:pPr>
+      <w:r>
+        <w:rPr>
+          <w:rFonts w:ascii="Times New Roman" w:hAnsi="Times New Roman" w:cs="Times New Roman"/>
+        </w:rPr>
+        <w:t>[</w:t>
+      </w:r>
+      <w:r>
+        <w:rPr>
+          <w:rFonts w:ascii="Times New Roman" w:hAnsi="Times New Roman" w:cs="Times New Roman"/>
+          <w:color w:val="2E74B5" w:themeColor="accent1" w:themeShade="BF"/>
+        </w:rPr>
+        <w:t>Fluxo de exceção: CPF inválido</w:t>
+      </w:r>
+      <w:r>
+        <w:rPr>
+          <w:rFonts w:ascii="Times New Roman" w:hAnsi="Times New Roman" w:cs="Times New Roman"/>
+        </w:rPr>
+        <w:t>];</w:t>
+      </w:r>
+    </w:p>
+    <w:p>
+      <w:pPr>
+        <w:pStyle w:val="PargrafodaLista"/>
+        <w:numPr>
+          <w:ilvl w:val="0"/>
+          <w:numId w:val="27"/>
+        </w:numPr>
+        <w:spacing w:after="0"/>
+        <w:rPr>
+          <w:rFonts w:ascii="Times New Roman" w:hAnsi="Times New Roman" w:cs="Times New Roman"/>
+        </w:rPr>
+      </w:pPr>
+      <w:r>
+        <w:rPr>
+          <w:rFonts w:ascii="Times New Roman" w:hAnsi="Times New Roman" w:cs="Times New Roman"/>
+        </w:rPr>
+        <w:t>Fim do caso de uso.</w:t>
+      </w:r>
+    </w:p>
+    <w:p>
+      <w:pPr>
+        <w:spacing w:after="0"/>
+        <w:rPr>
+          <w:rFonts w:ascii="Times New Roman" w:hAnsi="Times New Roman" w:cs="Times New Roman"/>
+          <w:sz w:val="24"/>
+          <w:szCs w:val="24"/>
+        </w:rPr>
+      </w:pPr>
+    </w:p>
+    <w:p>
+      <w:pPr>
+        <w:spacing w:after="0"/>
+        <w:rPr>
+          <w:rFonts w:ascii="Times New Roman" w:hAnsi="Times New Roman" w:cs="Times New Roman"/>
+          <w:sz w:val="24"/>
+          <w:szCs w:val="24"/>
+        </w:rPr>
+      </w:pPr>
+    </w:p>
+    <w:p>
+      <w:pPr>
+        <w:spacing w:after="0"/>
+        <w:ind w:firstLine="708"/>
+        <w:rPr>
+          <w:rFonts w:ascii="Times New Roman" w:hAnsi="Times New Roman" w:cs="Times New Roman"/>
+          <w:sz w:val="26"/>
+          <w:szCs w:val="26"/>
+        </w:rPr>
+      </w:pPr>
+      <w:r>
+        <w:rPr>
+          <w:rFonts w:ascii="Times New Roman" w:hAnsi="Times New Roman" w:cs="Times New Roman"/>
+          <w:sz w:val="26"/>
+          <w:szCs w:val="26"/>
+        </w:rPr>
+        <w:t>Fluxo de exceção:</w:t>
+      </w:r>
+    </w:p>
+    <w:p>
+      <w:pPr>
+        <w:spacing w:after="0"/>
+        <w:rPr>
+          <w:rFonts w:ascii="Times New Roman" w:hAnsi="Times New Roman" w:cs="Times New Roman"/>
+          <w:sz w:val="24"/>
+          <w:szCs w:val="24"/>
+        </w:rPr>
+      </w:pPr>
+    </w:p>
+    <w:p>
+      <w:pPr>
+        <w:pStyle w:val="PargrafodaLista"/>
+        <w:numPr>
+          <w:ilvl w:val="0"/>
+          <w:numId w:val="29"/>
+        </w:numPr>
+        <w:spacing w:after="0"/>
+        <w:rPr>
+          <w:rFonts w:ascii="Times New Roman" w:hAnsi="Times New Roman" w:cs="Times New Roman"/>
+          <w:sz w:val="24"/>
+          <w:szCs w:val="24"/>
+        </w:rPr>
+      </w:pPr>
+      <w:r>
+        <w:rPr>
+          <w:rFonts w:ascii="Times New Roman" w:hAnsi="Times New Roman" w:cs="Times New Roman"/>
+        </w:rPr>
+        <w:t>Campo[s] obrigatório[s] não preenchido[s]</w:t>
+      </w:r>
+      <w:r>
+        <w:rPr>
+          <w:rFonts w:ascii="Times New Roman" w:hAnsi="Times New Roman" w:cs="Times New Roman"/>
+          <w:sz w:val="24"/>
+          <w:szCs w:val="24"/>
+        </w:rPr>
+        <w:t>;</w:t>
+      </w:r>
+    </w:p>
+    <w:p>
+      <w:pPr>
+        <w:pStyle w:val="PargrafodaLista"/>
+        <w:numPr>
+          <w:ilvl w:val="1"/>
+          <w:numId w:val="3"/>
+        </w:numPr>
+        <w:spacing w:after="0"/>
+        <w:rPr>
+          <w:rFonts w:ascii="Times New Roman" w:hAnsi="Times New Roman" w:cs="Times New Roman"/>
+        </w:rPr>
+      </w:pPr>
+      <w:r>
+        <w:rPr>
+          <w:rFonts w:ascii="Times New Roman" w:hAnsi="Times New Roman" w:cs="Times New Roman"/>
+        </w:rPr>
+        <w:t xml:space="preserve">O ator não preencheu </w:t>
+      </w:r>
+      <w:r>
+        <w:rPr>
+          <w:rFonts w:ascii="Times New Roman" w:hAnsi="Times New Roman" w:cs="Times New Roman"/>
+        </w:rPr>
+        <w:t>os campos obrigatórios. [</w:t>
+      </w:r>
+      <w:r>
+        <w:rPr>
+          <w:rFonts w:ascii="Times New Roman" w:hAnsi="Times New Roman" w:cs="Times New Roman"/>
+          <w:color w:val="2E74B5" w:themeColor="accent1" w:themeShade="BF"/>
+        </w:rPr>
+        <w:t>MSG02</w:t>
+      </w:r>
+      <w:r>
+        <w:rPr>
+          <w:rFonts w:ascii="Times New Roman" w:hAnsi="Times New Roman" w:cs="Times New Roman"/>
+        </w:rPr>
+        <w:t>];</w:t>
+      </w:r>
+    </w:p>
+    <w:p>
+      <w:pPr>
+        <w:spacing w:after="0"/>
+        <w:ind w:left="1788"/>
+        <w:rPr>
+          <w:rFonts w:ascii="Times New Roman" w:hAnsi="Times New Roman" w:cs="Times New Roman"/>
+        </w:rPr>
+      </w:pPr>
+    </w:p>
+    <w:p>
+      <w:pPr>
+        <w:pStyle w:val="PargrafodaLista"/>
+        <w:numPr>
+          <w:ilvl w:val="0"/>
+          <w:numId w:val="29"/>
+        </w:numPr>
+        <w:spacing w:after="0"/>
+        <w:rPr>
+          <w:rFonts w:ascii="Times New Roman" w:hAnsi="Times New Roman" w:cs="Times New Roman"/>
+        </w:rPr>
+      </w:pPr>
+      <w:r>
+        <w:rPr>
+          <w:rFonts w:ascii="Times New Roman" w:hAnsi="Times New Roman" w:cs="Times New Roman"/>
+        </w:rPr>
+        <w:t>CPF inválido</w:t>
+      </w:r>
+    </w:p>
+    <w:p>
+      <w:pPr>
+        <w:pStyle w:val="PargrafodaLista"/>
+        <w:numPr>
+          <w:ilvl w:val="1"/>
+          <w:numId w:val="29"/>
+        </w:numPr>
+        <w:spacing w:after="0"/>
+        <w:ind w:left="2146"/>
+        <w:rPr>
+          <w:rFonts w:ascii="Times New Roman" w:hAnsi="Times New Roman" w:cs="Times New Roman"/>
+        </w:rPr>
+      </w:pPr>
+      <w:r>
+        <w:rPr>
+          <w:rFonts w:ascii="Times New Roman" w:hAnsi="Times New Roman" w:cs="Times New Roman"/>
+        </w:rPr>
+        <w:t>O CPF inserido não é válido. [</w:t>
+      </w:r>
+      <w:r>
+        <w:rPr>
+          <w:rFonts w:ascii="Times New Roman" w:hAnsi="Times New Roman" w:cs="Times New Roman"/>
+          <w:color w:val="2E74B5" w:themeColor="accent1" w:themeShade="BF"/>
+        </w:rPr>
+        <w:t>RNG04</w:t>
+      </w:r>
+      <w:r>
+        <w:rPr>
+          <w:rFonts w:ascii="Times New Roman" w:hAnsi="Times New Roman" w:cs="Times New Roman"/>
+        </w:rPr>
+        <w:t>] [</w:t>
+      </w:r>
+      <w:bookmarkStart w:id="0" w:name="_GoBack"/>
+      <w:r>
+        <w:rPr>
+          <w:rFonts w:ascii="Times New Roman" w:hAnsi="Times New Roman" w:cs="Times New Roman"/>
+          <w:color w:val="2E74B5" w:themeColor="accent1" w:themeShade="BF"/>
+        </w:rPr>
+        <w:t>MSG04</w:t>
+      </w:r>
+      <w:bookmarkEnd w:id="0"/>
+      <w:r>
+        <w:rPr>
+          <w:rFonts w:ascii="Times New Roman" w:hAnsi="Times New Roman" w:cs="Times New Roman"/>
+        </w:rPr>
+        <w:t>];</w:t>
       </w:r>
     </w:p>
     <w:p>
@@ -2268,10 +3097,11 @@
         <w:pStyle w:val="Ttulo1"/>
         <w:numPr>
           <w:ilvl w:val="0"/>
-          <w:numId w:val="16"/>
+          <w:numId w:val="29"/>
         </w:numPr>
         <w:rPr>
           <w:rFonts w:ascii="Times New Roman" w:hAnsi="Times New Roman" w:cs="Times New Roman"/>
+          <w:color w:val="5B9BD5" w:themeColor="accent1"/>
           <w:sz w:val="24"/>
           <w:szCs w:val="24"/>
         </w:rPr>
@@ -2284,6 +3114,7 @@
           <w:sz w:val="24"/>
           <w:szCs w:val="24"/>
         </w:rPr>
+        <w:lastRenderedPageBreak/>
         <w:t>ECDU06</w:t>
       </w:r>
       <w:r>
@@ -2292,16 +3123,236 @@
           <w:sz w:val="24"/>
           <w:szCs w:val="24"/>
         </w:rPr>
-        <w:t xml:space="preserve"> - </w:t>
-      </w:r>
-      <w:r>
+        <w:t xml:space="preserve"> </w:t>
+      </w:r>
+      <w:r>
+        <w:rPr>
+          <w:rFonts w:ascii="Times New Roman" w:hAnsi="Times New Roman" w:cs="Times New Roman"/>
+          <w:color w:val="000000" w:themeColor="text1"/>
+          <w:sz w:val="24"/>
+          <w:szCs w:val="24"/>
+        </w:rPr>
+        <w:t>-</w:t>
+      </w:r>
+      <w:r>
+        <w:rPr>
+          <w:rFonts w:ascii="Times New Roman" w:hAnsi="Times New Roman" w:cs="Times New Roman"/>
+          <w:sz w:val="24"/>
+          <w:szCs w:val="24"/>
+        </w:rPr>
+        <w:t xml:space="preserve"> </w:t>
+      </w:r>
+      <w:r>
+        <w:rPr>
+          <w:rFonts w:ascii="Times New Roman" w:hAnsi="Times New Roman" w:cs="Times New Roman"/>
+          <w:sz w:val="24"/>
+          <w:szCs w:val="24"/>
+        </w:rPr>
+        <w:t xml:space="preserve">Manter </w:t>
+      </w:r>
+      <w:r>
+        <w:rPr>
+          <w:rFonts w:ascii="Times New Roman" w:hAnsi="Times New Roman" w:cs="Times New Roman"/>
+          <w:sz w:val="24"/>
+          <w:szCs w:val="24"/>
+        </w:rPr>
+        <w:t>Permissão</w:t>
+      </w:r>
+    </w:p>
+    <w:p>
+      <w:pPr>
+        <w:pStyle w:val="Ttulo1"/>
+        <w:numPr>
+          <w:ilvl w:val="0"/>
+          <w:numId w:val="29"/>
+        </w:numPr>
         <w:rPr>
           <w:rFonts w:ascii="Times New Roman" w:hAnsi="Times New Roman" w:cs="Times New Roman"/>
           <w:color w:val="5B9BD5" w:themeColor="accent1"/>
           <w:sz w:val="24"/>
           <w:szCs w:val="24"/>
         </w:rPr>
-        <w:t>Escolher candidato</w:t>
+      </w:pPr>
+      <w:r>
+        <w:rPr>
+          <w:rFonts w:ascii="Times New Roman" w:hAnsi="Times New Roman" w:cs="Times New Roman"/>
+          <w:b/>
+          <w:color w:val="auto"/>
+          <w:sz w:val="24"/>
+          <w:szCs w:val="24"/>
+        </w:rPr>
+        <w:t>ECDU07</w:t>
+      </w:r>
+      <w:r>
+        <w:rPr>
+          <w:rFonts w:ascii="Times New Roman" w:hAnsi="Times New Roman" w:cs="Times New Roman"/>
+          <w:color w:val="5B9BD5" w:themeColor="accent1"/>
+          <w:sz w:val="24"/>
+          <w:szCs w:val="24"/>
+        </w:rPr>
+        <w:t xml:space="preserve"> </w:t>
+      </w:r>
+      <w:r>
+        <w:rPr>
+          <w:rFonts w:ascii="Times New Roman" w:hAnsi="Times New Roman" w:cs="Times New Roman"/>
+          <w:color w:val="000000" w:themeColor="text1"/>
+          <w:sz w:val="24"/>
+          <w:szCs w:val="24"/>
+        </w:rPr>
+        <w:t>-</w:t>
+      </w:r>
+      <w:r>
+        <w:rPr>
+          <w:rFonts w:ascii="Times New Roman" w:hAnsi="Times New Roman" w:cs="Times New Roman"/>
+          <w:color w:val="5B9BD5" w:themeColor="accent1"/>
+          <w:sz w:val="24"/>
+          <w:szCs w:val="24"/>
+        </w:rPr>
+        <w:t xml:space="preserve"> </w:t>
+      </w:r>
+      <w:r>
+        <w:rPr>
+          <w:rFonts w:ascii="Times New Roman" w:hAnsi="Times New Roman" w:cs="Times New Roman"/>
+          <w:sz w:val="24"/>
+          <w:szCs w:val="24"/>
+        </w:rPr>
+        <w:t xml:space="preserve">Manter </w:t>
+      </w:r>
+      <w:r>
+        <w:rPr>
+          <w:rFonts w:ascii="Times New Roman" w:hAnsi="Times New Roman" w:cs="Times New Roman"/>
+          <w:sz w:val="24"/>
+          <w:szCs w:val="24"/>
+        </w:rPr>
+        <w:t>Empresa</w:t>
+      </w:r>
+    </w:p>
+    <w:p>
+      <w:pPr>
+        <w:pStyle w:val="Ttulo1"/>
+        <w:numPr>
+          <w:ilvl w:val="0"/>
+          <w:numId w:val="29"/>
+        </w:numPr>
+        <w:rPr>
+          <w:rFonts w:ascii="Times New Roman" w:hAnsi="Times New Roman" w:cs="Times New Roman"/>
+          <w:color w:val="5B9BD5" w:themeColor="accent1"/>
+          <w:sz w:val="24"/>
+          <w:szCs w:val="24"/>
+        </w:rPr>
+      </w:pPr>
+      <w:r>
+        <w:rPr>
+          <w:rFonts w:ascii="Times New Roman" w:hAnsi="Times New Roman" w:cs="Times New Roman"/>
+          <w:b/>
+          <w:color w:val="auto"/>
+          <w:sz w:val="24"/>
+          <w:szCs w:val="24"/>
+        </w:rPr>
+        <w:t>ECDU08</w:t>
+      </w:r>
+      <w:r>
+        <w:rPr>
+          <w:rFonts w:ascii="Times New Roman" w:hAnsi="Times New Roman" w:cs="Times New Roman"/>
+          <w:color w:val="5B9BD5" w:themeColor="accent1"/>
+          <w:sz w:val="24"/>
+          <w:szCs w:val="24"/>
+        </w:rPr>
+        <w:t xml:space="preserve"> </w:t>
+      </w:r>
+      <w:r>
+        <w:rPr>
+          <w:rFonts w:ascii="Times New Roman" w:hAnsi="Times New Roman" w:cs="Times New Roman"/>
+          <w:color w:val="auto"/>
+          <w:sz w:val="24"/>
+          <w:szCs w:val="24"/>
+        </w:rPr>
+        <w:t>-</w:t>
+      </w:r>
+      <w:r>
+        <w:rPr>
+          <w:rFonts w:ascii="Times New Roman" w:hAnsi="Times New Roman" w:cs="Times New Roman"/>
+          <w:color w:val="5B9BD5" w:themeColor="accent1"/>
+          <w:sz w:val="24"/>
+          <w:szCs w:val="24"/>
+        </w:rPr>
+        <w:t xml:space="preserve"> </w:t>
+      </w:r>
+      <w:r>
+        <w:rPr>
+          <w:rFonts w:ascii="Times New Roman" w:hAnsi="Times New Roman" w:cs="Times New Roman"/>
+          <w:sz w:val="24"/>
+          <w:szCs w:val="24"/>
+        </w:rPr>
+        <w:t>Manter Vaga</w:t>
+      </w:r>
+    </w:p>
+    <w:p>
+      <w:pPr>
+        <w:pStyle w:val="Ttulo1"/>
+        <w:numPr>
+          <w:ilvl w:val="0"/>
+          <w:numId w:val="29"/>
+        </w:numPr>
+        <w:rPr>
+          <w:rFonts w:ascii="Times New Roman" w:hAnsi="Times New Roman" w:cs="Times New Roman"/>
+          <w:color w:val="5B9BD5" w:themeColor="accent1"/>
+          <w:sz w:val="24"/>
+          <w:szCs w:val="24"/>
+        </w:rPr>
+      </w:pPr>
+      <w:r>
+        <w:rPr>
+          <w:rFonts w:ascii="Times New Roman" w:hAnsi="Times New Roman" w:cs="Times New Roman"/>
+          <w:b/>
+          <w:color w:val="auto"/>
+          <w:sz w:val="24"/>
+          <w:szCs w:val="24"/>
+        </w:rPr>
+        <w:t>E</w:t>
+      </w:r>
+      <w:r>
+        <w:rPr>
+          <w:rFonts w:ascii="Times New Roman" w:hAnsi="Times New Roman" w:cs="Times New Roman"/>
+          <w:b/>
+          <w:color w:val="auto"/>
+          <w:sz w:val="24"/>
+          <w:szCs w:val="24"/>
+        </w:rPr>
+        <w:t>CDU09</w:t>
+      </w:r>
+      <w:r>
+        <w:rPr>
+          <w:rFonts w:ascii="Times New Roman" w:hAnsi="Times New Roman" w:cs="Times New Roman"/>
+          <w:sz w:val="24"/>
+          <w:szCs w:val="24"/>
+        </w:rPr>
+        <w:t xml:space="preserve"> </w:t>
+      </w:r>
+      <w:r>
+        <w:rPr>
+          <w:rFonts w:ascii="Times New Roman" w:hAnsi="Times New Roman" w:cs="Times New Roman"/>
+          <w:color w:val="auto"/>
+          <w:sz w:val="24"/>
+          <w:szCs w:val="24"/>
+        </w:rPr>
+        <w:t>-</w:t>
+      </w:r>
+      <w:r>
+        <w:rPr>
+          <w:rFonts w:ascii="Times New Roman" w:hAnsi="Times New Roman" w:cs="Times New Roman"/>
+          <w:sz w:val="24"/>
+          <w:szCs w:val="24"/>
+        </w:rPr>
+        <w:t xml:space="preserve"> </w:t>
+      </w:r>
+      <w:r>
+        <w:rPr>
+          <w:rFonts w:ascii="Times New Roman" w:hAnsi="Times New Roman" w:cs="Times New Roman"/>
+          <w:sz w:val="24"/>
+          <w:szCs w:val="24"/>
+        </w:rPr>
+        <w:t>Visualizar Candidato</w:t>
       </w:r>
     </w:p>
     <w:sectPr>
@@ -2593,7 +3644,7 @@
         <w:rFonts w:hint="default"/>
       </w:rPr>
     </w:lvl>
-    <w:lvl w:ilvl="1" w:tplc="04160019" w:tentative="1">
+    <w:lvl w:ilvl="1" w:tplc="04160019">
       <w:start w:val="1"/>
       <w:numFmt w:val="lowerLetter"/>
       <w:lvlText w:val="%2."/>
@@ -2602,7 +3653,7 @@
         <w:ind w:left="2148" w:hanging="360"/>
       </w:pPr>
     </w:lvl>
-    <w:lvl w:ilvl="2" w:tplc="0416001B" w:tentative="1">
+    <w:lvl w:ilvl="2" w:tplc="0416001B">
       <w:start w:val="1"/>
       <w:numFmt w:val="lowerRoman"/>
       <w:lvlText w:val="%3."/>
@@ -3295,7 +4346,7 @@
       <w:lvlText w:val="%1."/>
       <w:lvlJc w:val="left"/>
       <w:pPr>
-        <w:ind w:left="1065" w:hanging="360"/>
+        <w:ind w:left="1776" w:hanging="360"/>
       </w:pPr>
       <w:rPr>
         <w:rFonts w:hint="default"/>
@@ -3307,7 +4358,7 @@
       <w:lvlText w:val="%2."/>
       <w:lvlJc w:val="left"/>
       <w:pPr>
-        <w:ind w:left="1785" w:hanging="360"/>
+        <w:ind w:left="2496" w:hanging="360"/>
       </w:pPr>
     </w:lvl>
     <w:lvl w:ilvl="2" w:tplc="0416001B">
@@ -3316,7 +4367,7 @@
       <w:lvlText w:val="%3."/>
       <w:lvlJc w:val="right"/>
       <w:pPr>
-        <w:ind w:left="2505" w:hanging="180"/>
+        <w:ind w:left="3216" w:hanging="180"/>
       </w:pPr>
     </w:lvl>
     <w:lvl w:ilvl="3" w:tplc="0416000F" w:tentative="1">
@@ -3325,7 +4376,7 @@
       <w:lvlText w:val="%4."/>
       <w:lvlJc w:val="left"/>
       <w:pPr>
-        <w:ind w:left="3225" w:hanging="360"/>
+        <w:ind w:left="3936" w:hanging="360"/>
       </w:pPr>
     </w:lvl>
     <w:lvl w:ilvl="4" w:tplc="04160019" w:tentative="1">
@@ -3334,7 +4385,7 @@
       <w:lvlText w:val="%5."/>
       <w:lvlJc w:val="left"/>
       <w:pPr>
-        <w:ind w:left="3945" w:hanging="360"/>
+        <w:ind w:left="4656" w:hanging="360"/>
       </w:pPr>
     </w:lvl>
     <w:lvl w:ilvl="5" w:tplc="0416001B" w:tentative="1">
@@ -3343,7 +4394,7 @@
       <w:lvlText w:val="%6."/>
       <w:lvlJc w:val="right"/>
       <w:pPr>
-        <w:ind w:left="4665" w:hanging="180"/>
+        <w:ind w:left="5376" w:hanging="180"/>
       </w:pPr>
     </w:lvl>
     <w:lvl w:ilvl="6" w:tplc="0416000F" w:tentative="1">
@@ -3352,7 +4403,7 @@
       <w:lvlText w:val="%7."/>
       <w:lvlJc w:val="left"/>
       <w:pPr>
-        <w:ind w:left="5385" w:hanging="360"/>
+        <w:ind w:left="6096" w:hanging="360"/>
       </w:pPr>
     </w:lvl>
     <w:lvl w:ilvl="7" w:tplc="04160019" w:tentative="1">
@@ -3361,7 +4412,7 @@
       <w:lvlText w:val="%8."/>
       <w:lvlJc w:val="left"/>
       <w:pPr>
-        <w:ind w:left="6105" w:hanging="360"/>
+        <w:ind w:left="6816" w:hanging="360"/>
       </w:pPr>
     </w:lvl>
     <w:lvl w:ilvl="8" w:tplc="0416001B" w:tentative="1">
@@ -3370,7 +4421,7 @@
       <w:lvlText w:val="%9."/>
       <w:lvlJc w:val="right"/>
       <w:pPr>
-        <w:ind w:left="6825" w:hanging="180"/>
+        <w:ind w:left="7536" w:hanging="180"/>
       </w:pPr>
     </w:lvl>
   </w:abstractNum>
@@ -3967,6 +5018,95 @@
     </w:lvl>
   </w:abstractNum>
   <w:abstractNum w:abstractNumId="18">
+    <w:nsid w:val="507C5A92"/>
+    <w:multiLevelType w:val="hybridMultilevel"/>
+    <w:tmpl w:val="332A4402"/>
+    <w:lvl w:ilvl="0" w:tplc="0416000F">
+      <w:start w:val="1"/>
+      <w:numFmt w:val="decimal"/>
+      <w:lvlText w:val="%1."/>
+      <w:lvlJc w:val="left"/>
+      <w:pPr>
+        <w:ind w:left="1776" w:hanging="360"/>
+      </w:pPr>
+      <w:rPr>
+        <w:rFonts w:hint="default"/>
+      </w:rPr>
+    </w:lvl>
+    <w:lvl w:ilvl="1" w:tplc="04160019" w:tentative="1">
+      <w:start w:val="1"/>
+      <w:numFmt w:val="lowerLetter"/>
+      <w:lvlText w:val="%2."/>
+      <w:lvlJc w:val="left"/>
+      <w:pPr>
+        <w:ind w:left="2496" w:hanging="360"/>
+      </w:pPr>
+    </w:lvl>
+    <w:lvl w:ilvl="2" w:tplc="0416001B" w:tentative="1">
+      <w:start w:val="1"/>
+      <w:numFmt w:val="lowerRoman"/>
+      <w:lvlText w:val="%3."/>
+      <w:lvlJc w:val="right"/>
+      <w:pPr>
+        <w:ind w:left="3216" w:hanging="180"/>
+      </w:pPr>
+    </w:lvl>
+    <w:lvl w:ilvl="3" w:tplc="0416000F" w:tentative="1">
+      <w:start w:val="1"/>
+      <w:numFmt w:val="decimal"/>
+      <w:lvlText w:val="%4."/>
+      <w:lvlJc w:val="left"/>
+      <w:pPr>
+        <w:ind w:left="3936" w:hanging="360"/>
+      </w:pPr>
+    </w:lvl>
+    <w:lvl w:ilvl="4" w:tplc="04160019" w:tentative="1">
+      <w:start w:val="1"/>
+      <w:numFmt w:val="lowerLetter"/>
+      <w:lvlText w:val="%5."/>
+      <w:lvlJc w:val="left"/>
+      <w:pPr>
+        <w:ind w:left="4656" w:hanging="360"/>
+      </w:pPr>
+    </w:lvl>
+    <w:lvl w:ilvl="5" w:tplc="0416001B" w:tentative="1">
+      <w:start w:val="1"/>
+      <w:numFmt w:val="lowerRoman"/>
+      <w:lvlText w:val="%6."/>
+      <w:lvlJc w:val="right"/>
+      <w:pPr>
+        <w:ind w:left="5376" w:hanging="180"/>
+      </w:pPr>
+    </w:lvl>
+    <w:lvl w:ilvl="6" w:tplc="0416000F" w:tentative="1">
+      <w:start w:val="1"/>
+      <w:numFmt w:val="decimal"/>
+      <w:lvlText w:val="%7."/>
+      <w:lvlJc w:val="left"/>
+      <w:pPr>
+        <w:ind w:left="6096" w:hanging="360"/>
+      </w:pPr>
+    </w:lvl>
+    <w:lvl w:ilvl="7" w:tplc="04160019" w:tentative="1">
+      <w:start w:val="1"/>
+      <w:numFmt w:val="lowerLetter"/>
+      <w:lvlText w:val="%8."/>
+      <w:lvlJc w:val="left"/>
+      <w:pPr>
+        <w:ind w:left="6816" w:hanging="360"/>
+      </w:pPr>
+    </w:lvl>
+    <w:lvl w:ilvl="8" w:tplc="0416001B" w:tentative="1">
+      <w:start w:val="1"/>
+      <w:numFmt w:val="lowerRoman"/>
+      <w:lvlText w:val="%9."/>
+      <w:lvlJc w:val="right"/>
+      <w:pPr>
+        <w:ind w:left="7536" w:hanging="180"/>
+      </w:pPr>
+    </w:lvl>
+  </w:abstractNum>
+  <w:abstractNum w:abstractNumId="19">
     <w:nsid w:val="51880993"/>
     <w:multiLevelType w:val="multilevel"/>
     <w:tmpl w:val="959E70F4"/>
@@ -4080,7 +5220,7 @@
       </w:rPr>
     </w:lvl>
   </w:abstractNum>
-  <w:abstractNum w:abstractNumId="19">
+  <w:abstractNum w:abstractNumId="20">
     <w:nsid w:val="576C01C4"/>
     <w:multiLevelType w:val="multilevel"/>
     <w:tmpl w:val="6F9C328E"/>
@@ -4194,7 +5334,96 @@
       </w:rPr>
     </w:lvl>
   </w:abstractNum>
-  <w:abstractNum w:abstractNumId="20">
+  <w:abstractNum w:abstractNumId="21">
+    <w:nsid w:val="5CE2192D"/>
+    <w:multiLevelType w:val="hybridMultilevel"/>
+    <w:tmpl w:val="C75476A6"/>
+    <w:lvl w:ilvl="0" w:tplc="0416000F">
+      <w:start w:val="1"/>
+      <w:numFmt w:val="decimal"/>
+      <w:lvlText w:val="%1."/>
+      <w:lvlJc w:val="left"/>
+      <w:pPr>
+        <w:ind w:left="1776" w:hanging="360"/>
+      </w:pPr>
+      <w:rPr>
+        <w:rFonts w:hint="default"/>
+      </w:rPr>
+    </w:lvl>
+    <w:lvl w:ilvl="1" w:tplc="04160019">
+      <w:start w:val="1"/>
+      <w:numFmt w:val="lowerLetter"/>
+      <w:lvlText w:val="%2."/>
+      <w:lvlJc w:val="left"/>
+      <w:pPr>
+        <w:ind w:left="2496" w:hanging="360"/>
+      </w:pPr>
+    </w:lvl>
+    <w:lvl w:ilvl="2" w:tplc="0416001B" w:tentative="1">
+      <w:start w:val="1"/>
+      <w:numFmt w:val="lowerRoman"/>
+      <w:lvlText w:val="%3."/>
+      <w:lvlJc w:val="right"/>
+      <w:pPr>
+        <w:ind w:left="3216" w:hanging="180"/>
+      </w:pPr>
+    </w:lvl>
+    <w:lvl w:ilvl="3" w:tplc="0416000F" w:tentative="1">
+      <w:start w:val="1"/>
+      <w:numFmt w:val="decimal"/>
+      <w:lvlText w:val="%4."/>
+      <w:lvlJc w:val="left"/>
+      <w:pPr>
+        <w:ind w:left="3936" w:hanging="360"/>
+      </w:pPr>
+    </w:lvl>
+    <w:lvl w:ilvl="4" w:tplc="04160019" w:tentative="1">
+      <w:start w:val="1"/>
+      <w:numFmt w:val="lowerLetter"/>
+      <w:lvlText w:val="%5."/>
+      <w:lvlJc w:val="left"/>
+      <w:pPr>
+        <w:ind w:left="4656" w:hanging="360"/>
+      </w:pPr>
+    </w:lvl>
+    <w:lvl w:ilvl="5" w:tplc="0416001B" w:tentative="1">
+      <w:start w:val="1"/>
+      <w:numFmt w:val="lowerRoman"/>
+      <w:lvlText w:val="%6."/>
+      <w:lvlJc w:val="right"/>
+      <w:pPr>
+        <w:ind w:left="5376" w:hanging="180"/>
+      </w:pPr>
+    </w:lvl>
+    <w:lvl w:ilvl="6" w:tplc="0416000F" w:tentative="1">
+      <w:start w:val="1"/>
+      <w:numFmt w:val="decimal"/>
+      <w:lvlText w:val="%7."/>
+      <w:lvlJc w:val="left"/>
+      <w:pPr>
+        <w:ind w:left="6096" w:hanging="360"/>
+      </w:pPr>
+    </w:lvl>
+    <w:lvl w:ilvl="7" w:tplc="04160019" w:tentative="1">
+      <w:start w:val="1"/>
+      <w:numFmt w:val="lowerLetter"/>
+      <w:lvlText w:val="%8."/>
+      <w:lvlJc w:val="left"/>
+      <w:pPr>
+        <w:ind w:left="6816" w:hanging="360"/>
+      </w:pPr>
+    </w:lvl>
+    <w:lvl w:ilvl="8" w:tplc="0416001B" w:tentative="1">
+      <w:start w:val="1"/>
+      <w:numFmt w:val="lowerRoman"/>
+      <w:lvlText w:val="%9."/>
+      <w:lvlJc w:val="right"/>
+      <w:pPr>
+        <w:ind w:left="7536" w:hanging="180"/>
+      </w:pPr>
+    </w:lvl>
+  </w:abstractNum>
+  <w:abstractNum w:abstractNumId="22">
     <w:nsid w:val="668A15BD"/>
     <w:multiLevelType w:val="hybridMultilevel"/>
     <w:tmpl w:val="1568A740"/>
@@ -4204,7 +5433,7 @@
       <w:lvlText w:val="%1."/>
       <w:lvlJc w:val="left"/>
       <w:pPr>
-        <w:ind w:left="1068" w:hanging="360"/>
+        <w:ind w:left="1428" w:hanging="360"/>
       </w:pPr>
       <w:rPr>
         <w:rFonts w:hint="default"/>
@@ -4216,7 +5445,7 @@
       <w:lvlText w:val="%2."/>
       <w:lvlJc w:val="left"/>
       <w:pPr>
-        <w:ind w:left="1788" w:hanging="360"/>
+        <w:ind w:left="2148" w:hanging="360"/>
       </w:pPr>
     </w:lvl>
     <w:lvl w:ilvl="2" w:tplc="0416001B" w:tentative="1">
@@ -4225,7 +5454,7 @@
       <w:lvlText w:val="%3."/>
       <w:lvlJc w:val="right"/>
       <w:pPr>
-        <w:ind w:left="2508" w:hanging="180"/>
+        <w:ind w:left="2868" w:hanging="180"/>
       </w:pPr>
     </w:lvl>
     <w:lvl w:ilvl="3" w:tplc="0416000F" w:tentative="1">
@@ -4234,7 +5463,7 @@
       <w:lvlText w:val="%4."/>
       <w:lvlJc w:val="left"/>
       <w:pPr>
-        <w:ind w:left="3228" w:hanging="360"/>
+        <w:ind w:left="3588" w:hanging="360"/>
       </w:pPr>
     </w:lvl>
     <w:lvl w:ilvl="4" w:tplc="04160019" w:tentative="1">
@@ -4243,7 +5472,7 @@
       <w:lvlText w:val="%5."/>
       <w:lvlJc w:val="left"/>
       <w:pPr>
-        <w:ind w:left="3948" w:hanging="360"/>
+        <w:ind w:left="4308" w:hanging="360"/>
       </w:pPr>
     </w:lvl>
     <w:lvl w:ilvl="5" w:tplc="0416001B" w:tentative="1">
@@ -4252,7 +5481,7 @@
       <w:lvlText w:val="%6."/>
       <w:lvlJc w:val="right"/>
       <w:pPr>
-        <w:ind w:left="4668" w:hanging="180"/>
+        <w:ind w:left="5028" w:hanging="180"/>
       </w:pPr>
     </w:lvl>
     <w:lvl w:ilvl="6" w:tplc="0416000F" w:tentative="1">
@@ -4261,7 +5490,7 @@
       <w:lvlText w:val="%7."/>
       <w:lvlJc w:val="left"/>
       <w:pPr>
-        <w:ind w:left="5388" w:hanging="360"/>
+        <w:ind w:left="5748" w:hanging="360"/>
       </w:pPr>
     </w:lvl>
     <w:lvl w:ilvl="7" w:tplc="04160019" w:tentative="1">
@@ -4270,7 +5499,7 @@
       <w:lvlText w:val="%8."/>
       <w:lvlJc w:val="left"/>
       <w:pPr>
-        <w:ind w:left="6108" w:hanging="360"/>
+        <w:ind w:left="6468" w:hanging="360"/>
       </w:pPr>
     </w:lvl>
     <w:lvl w:ilvl="8" w:tplc="0416001B" w:tentative="1">
@@ -4279,11 +5508,11 @@
       <w:lvlText w:val="%9."/>
       <w:lvlJc w:val="right"/>
       <w:pPr>
-        <w:ind w:left="6828" w:hanging="180"/>
+        <w:ind w:left="7188" w:hanging="180"/>
       </w:pPr>
     </w:lvl>
   </w:abstractNum>
-  <w:abstractNum w:abstractNumId="21">
+  <w:abstractNum w:abstractNumId="23">
     <w:nsid w:val="68C47231"/>
     <w:multiLevelType w:val="multilevel"/>
     <w:tmpl w:val="04160025"/>
@@ -4369,7 +5598,7 @@
       </w:pPr>
     </w:lvl>
   </w:abstractNum>
-  <w:abstractNum w:abstractNumId="22">
+  <w:abstractNum w:abstractNumId="24">
     <w:nsid w:val="690D7668"/>
     <w:multiLevelType w:val="hybridMultilevel"/>
     <w:tmpl w:val="45D08C56"/>
@@ -4458,7 +5687,185 @@
       </w:pPr>
     </w:lvl>
   </w:abstractNum>
-  <w:abstractNum w:abstractNumId="23">
+  <w:abstractNum w:abstractNumId="25">
+    <w:nsid w:val="753E0EB4"/>
+    <w:multiLevelType w:val="hybridMultilevel"/>
+    <w:tmpl w:val="ED6E39A0"/>
+    <w:lvl w:ilvl="0" w:tplc="9306C610">
+      <w:start w:val="1"/>
+      <w:numFmt w:val="decimal"/>
+      <w:lvlText w:val="%1."/>
+      <w:lvlJc w:val="left"/>
+      <w:pPr>
+        <w:ind w:left="2136" w:hanging="360"/>
+      </w:pPr>
+      <w:rPr>
+        <w:rFonts w:hint="default"/>
+      </w:rPr>
+    </w:lvl>
+    <w:lvl w:ilvl="1" w:tplc="04160019" w:tentative="1">
+      <w:start w:val="1"/>
+      <w:numFmt w:val="lowerLetter"/>
+      <w:lvlText w:val="%2."/>
+      <w:lvlJc w:val="left"/>
+      <w:pPr>
+        <w:ind w:left="2856" w:hanging="360"/>
+      </w:pPr>
+    </w:lvl>
+    <w:lvl w:ilvl="2" w:tplc="0416001B" w:tentative="1">
+      <w:start w:val="1"/>
+      <w:numFmt w:val="lowerRoman"/>
+      <w:lvlText w:val="%3."/>
+      <w:lvlJc w:val="right"/>
+      <w:pPr>
+        <w:ind w:left="3576" w:hanging="180"/>
+      </w:pPr>
+    </w:lvl>
+    <w:lvl w:ilvl="3" w:tplc="0416000F" w:tentative="1">
+      <w:start w:val="1"/>
+      <w:numFmt w:val="decimal"/>
+      <w:lvlText w:val="%4."/>
+      <w:lvlJc w:val="left"/>
+      <w:pPr>
+        <w:ind w:left="4296" w:hanging="360"/>
+      </w:pPr>
+    </w:lvl>
+    <w:lvl w:ilvl="4" w:tplc="04160019" w:tentative="1">
+      <w:start w:val="1"/>
+      <w:numFmt w:val="lowerLetter"/>
+      <w:lvlText w:val="%5."/>
+      <w:lvlJc w:val="left"/>
+      <w:pPr>
+        <w:ind w:left="5016" w:hanging="360"/>
+      </w:pPr>
+    </w:lvl>
+    <w:lvl w:ilvl="5" w:tplc="0416001B" w:tentative="1">
+      <w:start w:val="1"/>
+      <w:numFmt w:val="lowerRoman"/>
+      <w:lvlText w:val="%6."/>
+      <w:lvlJc w:val="right"/>
+      <w:pPr>
+        <w:ind w:left="5736" w:hanging="180"/>
+      </w:pPr>
+    </w:lvl>
+    <w:lvl w:ilvl="6" w:tplc="0416000F" w:tentative="1">
+      <w:start w:val="1"/>
+      <w:numFmt w:val="decimal"/>
+      <w:lvlText w:val="%7."/>
+      <w:lvlJc w:val="left"/>
+      <w:pPr>
+        <w:ind w:left="6456" w:hanging="360"/>
+      </w:pPr>
+    </w:lvl>
+    <w:lvl w:ilvl="7" w:tplc="04160019" w:tentative="1">
+      <w:start w:val="1"/>
+      <w:numFmt w:val="lowerLetter"/>
+      <w:lvlText w:val="%8."/>
+      <w:lvlJc w:val="left"/>
+      <w:pPr>
+        <w:ind w:left="7176" w:hanging="360"/>
+      </w:pPr>
+    </w:lvl>
+    <w:lvl w:ilvl="8" w:tplc="0416001B" w:tentative="1">
+      <w:start w:val="1"/>
+      <w:numFmt w:val="lowerRoman"/>
+      <w:lvlText w:val="%9."/>
+      <w:lvlJc w:val="right"/>
+      <w:pPr>
+        <w:ind w:left="7896" w:hanging="180"/>
+      </w:pPr>
+    </w:lvl>
+  </w:abstractNum>
+  <w:abstractNum w:abstractNumId="26">
+    <w:nsid w:val="75CF53BE"/>
+    <w:multiLevelType w:val="hybridMultilevel"/>
+    <w:tmpl w:val="FDB0D1E6"/>
+    <w:lvl w:ilvl="0" w:tplc="82CC7452">
+      <w:start w:val="1"/>
+      <w:numFmt w:val="decimal"/>
+      <w:lvlText w:val="%1."/>
+      <w:lvlJc w:val="left"/>
+      <w:pPr>
+        <w:ind w:left="1788" w:hanging="360"/>
+      </w:pPr>
+      <w:rPr>
+        <w:rFonts w:hint="default"/>
+      </w:rPr>
+    </w:lvl>
+    <w:lvl w:ilvl="1" w:tplc="04160019" w:tentative="1">
+      <w:start w:val="1"/>
+      <w:numFmt w:val="lowerLetter"/>
+      <w:lvlText w:val="%2."/>
+      <w:lvlJc w:val="left"/>
+      <w:pPr>
+        <w:ind w:left="2508" w:hanging="360"/>
+      </w:pPr>
+    </w:lvl>
+    <w:lvl w:ilvl="2" w:tplc="0416001B" w:tentative="1">
+      <w:start w:val="1"/>
+      <w:numFmt w:val="lowerRoman"/>
+      <w:lvlText w:val="%3."/>
+      <w:lvlJc w:val="right"/>
+      <w:pPr>
+        <w:ind w:left="3228" w:hanging="180"/>
+      </w:pPr>
+    </w:lvl>
+    <w:lvl w:ilvl="3" w:tplc="0416000F" w:tentative="1">
+      <w:start w:val="1"/>
+      <w:numFmt w:val="decimal"/>
+      <w:lvlText w:val="%4."/>
+      <w:lvlJc w:val="left"/>
+      <w:pPr>
+        <w:ind w:left="3948" w:hanging="360"/>
+      </w:pPr>
+    </w:lvl>
+    <w:lvl w:ilvl="4" w:tplc="04160019" w:tentative="1">
+      <w:start w:val="1"/>
+      <w:numFmt w:val="lowerLetter"/>
+      <w:lvlText w:val="%5."/>
+      <w:lvlJc w:val="left"/>
+      <w:pPr>
+        <w:ind w:left="4668" w:hanging="360"/>
+      </w:pPr>
+    </w:lvl>
+    <w:lvl w:ilvl="5" w:tplc="0416001B" w:tentative="1">
+      <w:start w:val="1"/>
+      <w:numFmt w:val="lowerRoman"/>
+      <w:lvlText w:val="%6."/>
+      <w:lvlJc w:val="right"/>
+      <w:pPr>
+        <w:ind w:left="5388" w:hanging="180"/>
+      </w:pPr>
+    </w:lvl>
+    <w:lvl w:ilvl="6" w:tplc="0416000F" w:tentative="1">
+      <w:start w:val="1"/>
+      <w:numFmt w:val="decimal"/>
+      <w:lvlText w:val="%7."/>
+      <w:lvlJc w:val="left"/>
+      <w:pPr>
+        <w:ind w:left="6108" w:hanging="360"/>
+      </w:pPr>
+    </w:lvl>
+    <w:lvl w:ilvl="7" w:tplc="04160019" w:tentative="1">
+      <w:start w:val="1"/>
+      <w:numFmt w:val="lowerLetter"/>
+      <w:lvlText w:val="%8."/>
+      <w:lvlJc w:val="left"/>
+      <w:pPr>
+        <w:ind w:left="6828" w:hanging="360"/>
+      </w:pPr>
+    </w:lvl>
+    <w:lvl w:ilvl="8" w:tplc="0416001B" w:tentative="1">
+      <w:start w:val="1"/>
+      <w:numFmt w:val="lowerRoman"/>
+      <w:lvlText w:val="%9."/>
+      <w:lvlJc w:val="right"/>
+      <w:pPr>
+        <w:ind w:left="7548" w:hanging="180"/>
+      </w:pPr>
+    </w:lvl>
+  </w:abstractNum>
+  <w:abstractNum w:abstractNumId="27">
     <w:nsid w:val="7A8751B3"/>
     <w:multiLevelType w:val="hybridMultilevel"/>
     <w:tmpl w:val="17ECFEFC"/>
@@ -4547,7 +5954,7 @@
       </w:pPr>
     </w:lvl>
   </w:abstractNum>
-  <w:abstractNum w:abstractNumId="24">
+  <w:abstractNum w:abstractNumId="28">
     <w:nsid w:val="7F146A34"/>
     <w:multiLevelType w:val="multilevel"/>
     <w:tmpl w:val="6F9C328E"/>
@@ -4686,7 +6093,7 @@
     <w:abstractNumId w:val="9"/>
   </w:num>
   <w:num w:numId="9">
-    <w:abstractNumId w:val="22"/>
+    <w:abstractNumId w:val="24"/>
   </w:num>
   <w:num w:numId="10">
     <w:abstractNumId w:val="0"/>
@@ -4698,16 +6105,16 @@
     <w:abstractNumId w:val="10"/>
   </w:num>
   <w:num w:numId="13">
-    <w:abstractNumId w:val="19"/>
+    <w:abstractNumId w:val="20"/>
   </w:num>
   <w:num w:numId="14">
-    <w:abstractNumId w:val="24"/>
+    <w:abstractNumId w:val="28"/>
   </w:num>
   <w:num w:numId="15">
     <w:abstractNumId w:val="4"/>
   </w:num>
   <w:num w:numId="16">
-    <w:abstractNumId w:val="18"/>
+    <w:abstractNumId w:val="19"/>
   </w:num>
   <w:num w:numId="17">
     <w:abstractNumId w:val="1"/>
@@ -4716,10 +6123,10 @@
     <w:abstractNumId w:val="13"/>
   </w:num>
   <w:num w:numId="19">
-    <w:abstractNumId w:val="21"/>
+    <w:abstractNumId w:val="23"/>
   </w:num>
   <w:num w:numId="20">
-    <w:abstractNumId w:val="20"/>
+    <w:abstractNumId w:val="22"/>
   </w:num>
   <w:num w:numId="21">
     <w:abstractNumId w:val="11"/>
@@ -4728,13 +6135,25 @@
     <w:abstractNumId w:val="6"/>
   </w:num>
   <w:num w:numId="23">
-    <w:abstractNumId w:val="23"/>
+    <w:abstractNumId w:val="27"/>
   </w:num>
   <w:num w:numId="24">
     <w:abstractNumId w:val="2"/>
   </w:num>
   <w:num w:numId="25">
     <w:abstractNumId w:val="14"/>
+  </w:num>
+  <w:num w:numId="26">
+    <w:abstractNumId w:val="26"/>
+  </w:num>
+  <w:num w:numId="27">
+    <w:abstractNumId w:val="18"/>
+  </w:num>
+  <w:num w:numId="28">
+    <w:abstractNumId w:val="25"/>
+  </w:num>
+  <w:num w:numId="29">
+    <w:abstractNumId w:val="21"/>
   </w:num>
 </w:numbering>
 </file>
@@ -5551,6 +6970,29 @@
       <w:szCs w:val="21"/>
     </w:rPr>
   </w:style>
+  <w:style w:type="character" w:styleId="Hyperlink">
+    <w:name w:val="Hyperlink"/>
+    <w:basedOn w:val="Fontepargpadro"/>
+    <w:uiPriority w:val="99"/>
+    <w:unhideWhenUsed/>
+    <w:rsid w:val="00AF2F37"/>
+    <w:rPr>
+      <w:color w:val="0563C1" w:themeColor="hyperlink"/>
+      <w:u w:val="single"/>
+    </w:rPr>
+  </w:style>
+  <w:style w:type="character" w:styleId="HiperlinkVisitado">
+    <w:name w:val="FollowedHyperlink"/>
+    <w:basedOn w:val="Fontepargpadro"/>
+    <w:uiPriority w:val="99"/>
+    <w:semiHidden/>
+    <w:unhideWhenUsed/>
+    <w:rsid w:val="00AF2F37"/>
+    <w:rPr>
+      <w:color w:val="954F72" w:themeColor="followedHyperlink"/>
+      <w:u w:val="single"/>
+    </w:rPr>
+  </w:style>
 </w:styles>
 </file>
 

</xml_diff>

<commit_message>
Adição de novos requisitos na documentação.
Aumento de requisitos na documentação.
Adição/Refatoração da escrita do fluxo básico dos ECDU's 03 ao ECDU07
Novas mensagens de validações adicionadas.
</commit_message>
<xml_diff>
--- a/documentacao/documento_visao.docx
+++ b/documentacao/documento_visao.docx
@@ -697,7 +697,7 @@
         <w:pStyle w:val="Ttulo1"/>
         <w:numPr>
           <w:ilvl w:val="0"/>
-          <w:numId w:val="16"/>
+          <w:numId w:val="0"/>
         </w:numPr>
         <w:rPr>
           <w:rFonts w:ascii="Times New Roman" w:hAnsi="Times New Roman" w:cs="Times New Roman"/>
@@ -1356,7 +1356,7 @@
         <w:pStyle w:val="Ttulo1"/>
         <w:numPr>
           <w:ilvl w:val="0"/>
-          <w:numId w:val="16"/>
+          <w:numId w:val="0"/>
         </w:numPr>
         <w:rPr>
           <w:rFonts w:ascii="Times New Roman" w:hAnsi="Times New Roman" w:cs="Times New Roman"/>
@@ -1784,7 +1784,7 @@
         <w:pStyle w:val="Ttulo1"/>
         <w:numPr>
           <w:ilvl w:val="0"/>
-          <w:numId w:val="16"/>
+          <w:numId w:val="0"/>
         </w:numPr>
         <w:rPr>
           <w:rFonts w:ascii="Times New Roman" w:hAnsi="Times New Roman" w:cs="Times New Roman"/>
@@ -2178,7 +2178,7 @@
         <w:pStyle w:val="Ttulo1"/>
         <w:numPr>
           <w:ilvl w:val="0"/>
-          <w:numId w:val="16"/>
+          <w:numId w:val="0"/>
         </w:numPr>
         <w:rPr>
           <w:rFonts w:ascii="Times New Roman" w:hAnsi="Times New Roman" w:cs="Times New Roman"/>
@@ -2529,7 +2529,7 @@
         <w:pStyle w:val="Ttulo1"/>
         <w:numPr>
           <w:ilvl w:val="0"/>
-          <w:numId w:val="16"/>
+          <w:numId w:val="0"/>
         </w:numPr>
         <w:rPr>
           <w:rFonts w:ascii="Times New Roman" w:hAnsi="Times New Roman" w:cs="Times New Roman"/>
@@ -2578,15 +2578,7 @@
           <w:sz w:val="24"/>
           <w:szCs w:val="24"/>
         </w:rPr>
-        <w:t xml:space="preserve">Manter </w:t>
-      </w:r>
-      <w:r>
-        <w:rPr>
-          <w:rFonts w:ascii="Times New Roman" w:hAnsi="Times New Roman" w:cs="Times New Roman"/>
-          <w:sz w:val="24"/>
-          <w:szCs w:val="24"/>
-        </w:rPr>
-        <w:t>Usuário</w:t>
+        <w:t>Manter Usuário</w:t>
       </w:r>
     </w:p>
     <w:p>
@@ -3076,7 +3068,6 @@
         </w:rPr>
         <w:t>] [</w:t>
       </w:r>
-      <w:bookmarkStart w:id="0" w:name="_GoBack"/>
       <w:r>
         <w:rPr>
           <w:rFonts w:ascii="Times New Roman" w:hAnsi="Times New Roman" w:cs="Times New Roman"/>
@@ -3084,7 +3075,6 @@
         </w:rPr>
         <w:t>MSG04</w:t>
       </w:r>
-      <w:bookmarkEnd w:id="0"/>
       <w:r>
         <w:rPr>
           <w:rFonts w:ascii="Times New Roman" w:hAnsi="Times New Roman" w:cs="Times New Roman"/>
@@ -3097,11 +3087,10 @@
         <w:pStyle w:val="Ttulo1"/>
         <w:numPr>
           <w:ilvl w:val="0"/>
-          <w:numId w:val="29"/>
-        </w:numPr>
-        <w:rPr>
-          <w:rFonts w:ascii="Times New Roman" w:hAnsi="Times New Roman" w:cs="Times New Roman"/>
-          <w:color w:val="5B9BD5" w:themeColor="accent1"/>
+          <w:numId w:val="0"/>
+        </w:numPr>
+        <w:rPr>
+          <w:rFonts w:ascii="Times New Roman" w:hAnsi="Times New Roman" w:cs="Times New Roman"/>
           <w:sz w:val="24"/>
           <w:szCs w:val="24"/>
         </w:rPr>
@@ -3114,49 +3103,191 @@
           <w:sz w:val="24"/>
           <w:szCs w:val="24"/>
         </w:rPr>
+        <w:t>ECDU06</w:t>
+      </w:r>
+      <w:r>
+        <w:rPr>
+          <w:rFonts w:ascii="Times New Roman" w:hAnsi="Times New Roman" w:cs="Times New Roman"/>
+          <w:sz w:val="24"/>
+          <w:szCs w:val="24"/>
+        </w:rPr>
+        <w:t xml:space="preserve"> </w:t>
+      </w:r>
+      <w:r>
+        <w:rPr>
+          <w:rFonts w:ascii="Times New Roman" w:hAnsi="Times New Roman" w:cs="Times New Roman"/>
+          <w:color w:val="000000" w:themeColor="text1"/>
+          <w:sz w:val="24"/>
+          <w:szCs w:val="24"/>
+        </w:rPr>
+        <w:t>-</w:t>
+      </w:r>
+      <w:r>
+        <w:rPr>
+          <w:rFonts w:ascii="Times New Roman" w:hAnsi="Times New Roman" w:cs="Times New Roman"/>
+          <w:sz w:val="24"/>
+          <w:szCs w:val="24"/>
+        </w:rPr>
+        <w:t xml:space="preserve"> </w:t>
+      </w:r>
+      <w:r>
+        <w:rPr>
+          <w:rFonts w:ascii="Times New Roman" w:hAnsi="Times New Roman" w:cs="Times New Roman"/>
+          <w:sz w:val="24"/>
+          <w:szCs w:val="24"/>
+        </w:rPr>
+        <w:t xml:space="preserve">Manter </w:t>
+      </w:r>
+      <w:r>
+        <w:rPr>
+          <w:rFonts w:ascii="Times New Roman" w:hAnsi="Times New Roman" w:cs="Times New Roman"/>
+          <w:sz w:val="24"/>
+          <w:szCs w:val="24"/>
+        </w:rPr>
+        <w:t>Permissão</w:t>
+      </w:r>
+    </w:p>
+    <w:p/>
+    <w:p>
+      <w:pPr>
+        <w:ind w:firstLine="708"/>
+      </w:pPr>
+      <w:r>
+        <w:t>Atores:</w:t>
+      </w:r>
+    </w:p>
+    <w:p>
+      <w:pPr>
+        <w:pStyle w:val="PargrafodaLista"/>
+        <w:numPr>
+          <w:ilvl w:val="0"/>
+          <w:numId w:val="2"/>
+        </w:numPr>
+      </w:pPr>
+      <w:r>
+        <w:t>Supervisor</w:t>
+      </w:r>
+    </w:p>
+    <w:p>
+      <w:r>
         <w:lastRenderedPageBreak/>
-        <w:t>ECDU06</w:t>
-      </w:r>
-      <w:r>
-        <w:rPr>
-          <w:rFonts w:ascii="Times New Roman" w:hAnsi="Times New Roman" w:cs="Times New Roman"/>
-          <w:sz w:val="24"/>
-          <w:szCs w:val="24"/>
-        </w:rPr>
-        <w:t xml:space="preserve"> </w:t>
-      </w:r>
-      <w:r>
-        <w:rPr>
-          <w:rFonts w:ascii="Times New Roman" w:hAnsi="Times New Roman" w:cs="Times New Roman"/>
-          <w:color w:val="000000" w:themeColor="text1"/>
-          <w:sz w:val="24"/>
-          <w:szCs w:val="24"/>
-        </w:rPr>
-        <w:t>-</w:t>
-      </w:r>
-      <w:r>
-        <w:rPr>
-          <w:rFonts w:ascii="Times New Roman" w:hAnsi="Times New Roman" w:cs="Times New Roman"/>
-          <w:sz w:val="24"/>
-          <w:szCs w:val="24"/>
-        </w:rPr>
-        <w:t xml:space="preserve"> </w:t>
-      </w:r>
-      <w:r>
-        <w:rPr>
-          <w:rFonts w:ascii="Times New Roman" w:hAnsi="Times New Roman" w:cs="Times New Roman"/>
-          <w:sz w:val="24"/>
-          <w:szCs w:val="24"/>
-        </w:rPr>
-        <w:t xml:space="preserve">Manter </w:t>
-      </w:r>
-      <w:r>
-        <w:rPr>
-          <w:rFonts w:ascii="Times New Roman" w:hAnsi="Times New Roman" w:cs="Times New Roman"/>
-          <w:sz w:val="24"/>
-          <w:szCs w:val="24"/>
-        </w:rPr>
-        <w:t>Permissão</w:t>
+        <w:t>Fluxo Básico:</w:t>
+      </w:r>
+    </w:p>
+    <w:p>
+      <w:pPr>
+        <w:pStyle w:val="PargrafodaLista"/>
+        <w:numPr>
+          <w:ilvl w:val="0"/>
+          <w:numId w:val="30"/>
+        </w:numPr>
+      </w:pPr>
+      <w:r>
+        <w:t>[ECDU01]</w:t>
+      </w:r>
+    </w:p>
+    <w:p>
+      <w:pPr>
+        <w:pStyle w:val="PargrafodaLista"/>
+        <w:numPr>
+          <w:ilvl w:val="0"/>
+          <w:numId w:val="30"/>
+        </w:numPr>
+      </w:pPr>
+      <w:r>
+        <w:t>O ator acessa o menu de ferramentas e clica em cadastros;</w:t>
+      </w:r>
+    </w:p>
+    <w:p>
+      <w:pPr>
+        <w:pStyle w:val="PargrafodaLista"/>
+        <w:numPr>
+          <w:ilvl w:val="0"/>
+          <w:numId w:val="30"/>
+        </w:numPr>
+      </w:pPr>
+      <w:r>
+        <w:t xml:space="preserve">Um menu do tipo </w:t>
+      </w:r>
+      <w:proofErr w:type="spellStart"/>
+      <w:r>
+        <w:t>dropdown</w:t>
+      </w:r>
+      <w:proofErr w:type="spellEnd"/>
+      <w:r>
+        <w:t xml:space="preserve"> irá surgir, clique em permissões;</w:t>
+      </w:r>
+    </w:p>
+    <w:p>
+      <w:pPr>
+        <w:pStyle w:val="PargrafodaLista"/>
+        <w:numPr>
+          <w:ilvl w:val="0"/>
+          <w:numId w:val="30"/>
+        </w:numPr>
+      </w:pPr>
+      <w:r>
+        <w:t>O usuário será redirecionado para uma nova página;</w:t>
+      </w:r>
+    </w:p>
+    <w:p>
+      <w:pPr>
+        <w:pStyle w:val="PargrafodaLista"/>
+        <w:numPr>
+          <w:ilvl w:val="0"/>
+          <w:numId w:val="30"/>
+        </w:numPr>
+      </w:pPr>
+      <w:r>
+        <w:t>Preencha os campos obrigatórios</w:t>
+      </w:r>
+    </w:p>
+    <w:p>
+      <w:pPr>
+        <w:ind w:left="720"/>
+      </w:pPr>
+      <w:r>
+        <w:t>[Fluxo de exceção: Campos obrigatórios não preenchidos];</w:t>
+      </w:r>
+    </w:p>
+    <w:p>
+      <w:pPr>
+        <w:pStyle w:val="PargrafodaLista"/>
+        <w:numPr>
+          <w:ilvl w:val="0"/>
+          <w:numId w:val="30"/>
+        </w:numPr>
+      </w:pPr>
+      <w:r>
+        <w:t>O usuário clica em salvar</w:t>
+      </w:r>
+    </w:p>
+    <w:p>
+      <w:pPr>
+        <w:pStyle w:val="PargrafodaLista"/>
+      </w:pPr>
+      <w:r>
+        <w:t xml:space="preserve">[Fluxo de exceção: </w:t>
+      </w:r>
+      <w:proofErr w:type="spellStart"/>
+      <w:r>
+        <w:t>ViewExperiedException</w:t>
+      </w:r>
+      <w:proofErr w:type="spellEnd"/>
+      <w:r>
+        <w:t xml:space="preserve"> – Tempo de sessão encerrado];</w:t>
+      </w:r>
+    </w:p>
+    <w:p>
+      <w:pPr>
+        <w:pStyle w:val="PargrafodaLista"/>
+        <w:numPr>
+          <w:ilvl w:val="0"/>
+          <w:numId w:val="30"/>
+        </w:numPr>
+      </w:pPr>
+      <w:r>
+        <w:t>O caso de uso é encerrado.</w:t>
       </w:r>
     </w:p>
     <w:p>
@@ -3164,11 +3295,10 @@
         <w:pStyle w:val="Ttulo1"/>
         <w:numPr>
           <w:ilvl w:val="0"/>
-          <w:numId w:val="29"/>
-        </w:numPr>
-        <w:rPr>
-          <w:rFonts w:ascii="Times New Roman" w:hAnsi="Times New Roman" w:cs="Times New Roman"/>
-          <w:color w:val="5B9BD5" w:themeColor="accent1"/>
+          <w:numId w:val="0"/>
+        </w:numPr>
+        <w:rPr>
+          <w:rFonts w:ascii="Times New Roman" w:hAnsi="Times New Roman" w:cs="Times New Roman"/>
           <w:sz w:val="24"/>
           <w:szCs w:val="24"/>
         </w:rPr>
@@ -3229,14 +3359,167 @@
     </w:p>
     <w:p>
       <w:pPr>
+        <w:pStyle w:val="PargrafodaLista"/>
+      </w:pPr>
+    </w:p>
+    <w:p>
+      <w:pPr>
+        <w:pStyle w:val="PargrafodaLista"/>
+      </w:pPr>
+      <w:r>
+        <w:t>Atores:</w:t>
+      </w:r>
+    </w:p>
+    <w:p>
+      <w:pPr>
+        <w:pStyle w:val="PargrafodaLista"/>
+        <w:numPr>
+          <w:ilvl w:val="0"/>
+          <w:numId w:val="2"/>
+        </w:numPr>
+      </w:pPr>
+      <w:r>
+        <w:t>Recrutador</w:t>
+      </w:r>
+    </w:p>
+    <w:p>
+      <w:pPr>
+        <w:pStyle w:val="PargrafodaLista"/>
+        <w:numPr>
+          <w:ilvl w:val="0"/>
+          <w:numId w:val="2"/>
+        </w:numPr>
+      </w:pPr>
+      <w:r>
+        <w:t>Supervisor</w:t>
+      </w:r>
+    </w:p>
+    <w:p/>
+    <w:p>
+      <w:pPr>
+        <w:pStyle w:val="PargrafodaLista"/>
+        <w:numPr>
+          <w:ilvl w:val="0"/>
+          <w:numId w:val="32"/>
+        </w:numPr>
+      </w:pPr>
+      <w:r>
+        <w:t>[ECDU01]</w:t>
+      </w:r>
+    </w:p>
+    <w:p>
+      <w:pPr>
+        <w:pStyle w:val="PargrafodaLista"/>
+        <w:numPr>
+          <w:ilvl w:val="0"/>
+          <w:numId w:val="32"/>
+        </w:numPr>
+      </w:pPr>
+      <w:r>
+        <w:t>O ator acessa o menu de ferramentas e clica em cadastros;</w:t>
+      </w:r>
+    </w:p>
+    <w:p>
+      <w:pPr>
+        <w:pStyle w:val="PargrafodaLista"/>
+        <w:numPr>
+          <w:ilvl w:val="0"/>
+          <w:numId w:val="32"/>
+        </w:numPr>
+      </w:pPr>
+      <w:r>
+        <w:t xml:space="preserve">Um menu do tipo </w:t>
+      </w:r>
+      <w:proofErr w:type="spellStart"/>
+      <w:r>
+        <w:t>dropdown</w:t>
+      </w:r>
+      <w:proofErr w:type="spellEnd"/>
+      <w:r>
+        <w:t xml:space="preserve"> irá surgir, clique em empresa;</w:t>
+      </w:r>
+    </w:p>
+    <w:p>
+      <w:pPr>
+        <w:pStyle w:val="PargrafodaLista"/>
+        <w:numPr>
+          <w:ilvl w:val="0"/>
+          <w:numId w:val="32"/>
+        </w:numPr>
+      </w:pPr>
+      <w:r>
+        <w:t>O ator será redirecionado para uma nova página;</w:t>
+      </w:r>
+    </w:p>
+    <w:p>
+      <w:pPr>
+        <w:pStyle w:val="PargrafodaLista"/>
+        <w:numPr>
+          <w:ilvl w:val="0"/>
+          <w:numId w:val="32"/>
+        </w:numPr>
+      </w:pPr>
+      <w:r>
+        <w:t>Preencha os campos obrigatórios</w:t>
+      </w:r>
+    </w:p>
+    <w:p>
+      <w:pPr>
+        <w:ind w:left="720"/>
+      </w:pPr>
+      <w:r>
+        <w:t>[Fluxo de exceção: Campos obrigatórios não preenchidos];</w:t>
+      </w:r>
+    </w:p>
+    <w:p>
+      <w:pPr>
+        <w:pStyle w:val="PargrafodaLista"/>
+        <w:numPr>
+          <w:ilvl w:val="0"/>
+          <w:numId w:val="32"/>
+        </w:numPr>
+      </w:pPr>
+      <w:r>
+        <w:t>O ator clica em salvar</w:t>
+      </w:r>
+    </w:p>
+    <w:p>
+      <w:pPr>
+        <w:pStyle w:val="PargrafodaLista"/>
+      </w:pPr>
+      <w:r>
+        <w:t xml:space="preserve">[Fluxo de exceção: </w:t>
+      </w:r>
+      <w:proofErr w:type="spellStart"/>
+      <w:r>
+        <w:t>ViewExperiedException</w:t>
+      </w:r>
+      <w:proofErr w:type="spellEnd"/>
+      <w:r>
+        <w:t xml:space="preserve"> – Tempo de sessão encerrado];</w:t>
+      </w:r>
+    </w:p>
+    <w:p>
+      <w:pPr>
+        <w:pStyle w:val="PargrafodaLista"/>
+        <w:numPr>
+          <w:ilvl w:val="0"/>
+          <w:numId w:val="32"/>
+        </w:numPr>
+      </w:pPr>
+      <w:r>
+        <w:t>O caso de uso é encerrado.</w:t>
+      </w:r>
+    </w:p>
+    <w:p>
+      <w:pPr>
         <w:pStyle w:val="Ttulo1"/>
         <w:numPr>
           <w:ilvl w:val="0"/>
-          <w:numId w:val="29"/>
-        </w:numPr>
-        <w:rPr>
-          <w:rFonts w:ascii="Times New Roman" w:hAnsi="Times New Roman" w:cs="Times New Roman"/>
-          <w:color w:val="5B9BD5" w:themeColor="accent1"/>
+          <w:numId w:val="0"/>
+        </w:numPr>
+        <w:rPr>
+          <w:rFonts w:ascii="Times New Roman" w:hAnsi="Times New Roman" w:cs="Times New Roman"/>
           <w:sz w:val="24"/>
           <w:szCs w:val="24"/>
         </w:rPr>
@@ -3287,16 +3570,141 @@
         <w:t>Manter Vaga</w:t>
       </w:r>
     </w:p>
+    <w:p/>
+    <w:p>
+      <w:pPr>
+        <w:ind w:firstLine="708"/>
+      </w:pPr>
+      <w:r>
+        <w:t>Atores:</w:t>
+      </w:r>
+    </w:p>
+    <w:p>
+      <w:pPr>
+        <w:pStyle w:val="PargrafodaLista"/>
+        <w:numPr>
+          <w:ilvl w:val="0"/>
+          <w:numId w:val="2"/>
+        </w:numPr>
+      </w:pPr>
+      <w:r>
+        <w:t>Recrutador</w:t>
+      </w:r>
+    </w:p>
+    <w:p>
+      <w:pPr>
+        <w:pStyle w:val="PargrafodaLista"/>
+        <w:numPr>
+          <w:ilvl w:val="0"/>
+          <w:numId w:val="2"/>
+        </w:numPr>
+      </w:pPr>
+      <w:r>
+        <w:t>Supervisor</w:t>
+      </w:r>
+    </w:p>
+    <w:p>
+      <w:r>
+        <w:t>Fluxo básico:</w:t>
+      </w:r>
+    </w:p>
+    <w:p>
+      <w:pPr>
+        <w:pStyle w:val="PargrafodaLista"/>
+        <w:numPr>
+          <w:ilvl w:val="0"/>
+          <w:numId w:val="33"/>
+        </w:numPr>
+      </w:pPr>
+      <w:r>
+        <w:t>[ECDU01]</w:t>
+      </w:r>
+    </w:p>
+    <w:p>
+      <w:pPr>
+        <w:pStyle w:val="PargrafodaLista"/>
+        <w:numPr>
+          <w:ilvl w:val="0"/>
+          <w:numId w:val="33"/>
+        </w:numPr>
+      </w:pPr>
+      <w:r>
+        <w:t>O ator acessa o menu de ferramentas e clica em cadastros;</w:t>
+      </w:r>
+    </w:p>
+    <w:p>
+      <w:pPr>
+        <w:pStyle w:val="PargrafodaLista"/>
+        <w:numPr>
+          <w:ilvl w:val="0"/>
+          <w:numId w:val="33"/>
+        </w:numPr>
+      </w:pPr>
+      <w:r>
+        <w:t xml:space="preserve">Um menu do tipo </w:t>
+      </w:r>
+      <w:proofErr w:type="spellStart"/>
+      <w:r>
+        <w:t>dropdown</w:t>
+      </w:r>
+      <w:proofErr w:type="spellEnd"/>
+      <w:r>
+        <w:t xml:space="preserve"> irá surgir, clica em vaga.</w:t>
+      </w:r>
+    </w:p>
+    <w:p>
+      <w:pPr>
+        <w:pStyle w:val="PargrafodaLista"/>
+        <w:numPr>
+          <w:ilvl w:val="0"/>
+          <w:numId w:val="33"/>
+        </w:numPr>
+      </w:pPr>
+      <w:r>
+        <w:t>Preencha os campos obrigatórios</w:t>
+      </w:r>
+    </w:p>
+    <w:p>
+      <w:pPr>
+        <w:ind w:left="720"/>
+      </w:pPr>
+      <w:r>
+        <w:t>[Fluxo de exceção: Campos obrigatórios não preenchidos];</w:t>
+      </w:r>
+    </w:p>
+    <w:p>
+      <w:pPr>
+        <w:pStyle w:val="PargrafodaLista"/>
+        <w:numPr>
+          <w:ilvl w:val="0"/>
+          <w:numId w:val="33"/>
+        </w:numPr>
+      </w:pPr>
+      <w:r>
+        <w:t>O ator clica em salvar;</w:t>
+      </w:r>
+    </w:p>
+    <w:p>
+      <w:pPr>
+        <w:pStyle w:val="PargrafodaLista"/>
+        <w:numPr>
+          <w:ilvl w:val="0"/>
+          <w:numId w:val="33"/>
+        </w:numPr>
+      </w:pPr>
+      <w:r>
+        <w:t>O caso de uso é encerrado.</w:t>
+      </w:r>
+    </w:p>
     <w:p>
       <w:pPr>
         <w:pStyle w:val="Ttulo1"/>
         <w:numPr>
           <w:ilvl w:val="0"/>
-          <w:numId w:val="29"/>
-        </w:numPr>
-        <w:rPr>
-          <w:rFonts w:ascii="Times New Roman" w:hAnsi="Times New Roman" w:cs="Times New Roman"/>
-          <w:color w:val="5B9BD5" w:themeColor="accent1"/>
+          <w:numId w:val="0"/>
+        </w:numPr>
+        <w:rPr>
+          <w:rFonts w:ascii="Times New Roman" w:hAnsi="Times New Roman" w:cs="Times New Roman"/>
           <w:sz w:val="24"/>
           <w:szCs w:val="24"/>
         </w:rPr>
@@ -3309,6 +3717,7 @@
           <w:sz w:val="24"/>
           <w:szCs w:val="24"/>
         </w:rPr>
+        <w:lastRenderedPageBreak/>
         <w:t>E</w:t>
       </w:r>
       <w:r>
@@ -3353,6 +3762,118 @@
           <w:szCs w:val="24"/>
         </w:rPr>
         <w:t>Visualizar Candidato</w:t>
+      </w:r>
+    </w:p>
+    <w:p/>
+    <w:p>
+      <w:pPr>
+        <w:ind w:firstLine="708"/>
+      </w:pPr>
+      <w:r>
+        <w:t>Atores:</w:t>
+      </w:r>
+    </w:p>
+    <w:p>
+      <w:pPr>
+        <w:pStyle w:val="PargrafodaLista"/>
+        <w:numPr>
+          <w:ilvl w:val="0"/>
+          <w:numId w:val="2"/>
+        </w:numPr>
+      </w:pPr>
+      <w:r>
+        <w:t>Recrutador</w:t>
+      </w:r>
+    </w:p>
+    <w:p>
+      <w:pPr>
+        <w:pStyle w:val="PargrafodaLista"/>
+        <w:numPr>
+          <w:ilvl w:val="0"/>
+          <w:numId w:val="2"/>
+        </w:numPr>
+      </w:pPr>
+      <w:r>
+        <w:t>Supervisor</w:t>
+      </w:r>
+    </w:p>
+    <w:p>
+      <w:r>
+        <w:t>Fluxo básico:</w:t>
+      </w:r>
+    </w:p>
+    <w:p>
+      <w:pPr>
+        <w:pStyle w:val="PargrafodaLista"/>
+        <w:numPr>
+          <w:ilvl w:val="0"/>
+          <w:numId w:val="34"/>
+        </w:numPr>
+      </w:pPr>
+      <w:r>
+        <w:t>[ECDU01]</w:t>
+      </w:r>
+    </w:p>
+    <w:p>
+      <w:pPr>
+        <w:pStyle w:val="PargrafodaLista"/>
+        <w:numPr>
+          <w:ilvl w:val="0"/>
+          <w:numId w:val="34"/>
+        </w:numPr>
+      </w:pPr>
+      <w:r>
+        <w:t>O ator acessa o menu da barra superior e clica em relatórios</w:t>
+      </w:r>
+    </w:p>
+    <w:p>
+      <w:pPr>
+        <w:pStyle w:val="PargrafodaLista"/>
+        <w:numPr>
+          <w:ilvl w:val="0"/>
+          <w:numId w:val="34"/>
+        </w:numPr>
+      </w:pPr>
+      <w:r>
+        <w:t>O ator será redirecionado para uma nova página</w:t>
+      </w:r>
+    </w:p>
+    <w:p>
+      <w:pPr>
+        <w:pStyle w:val="PargrafodaLista"/>
+        <w:numPr>
+          <w:ilvl w:val="0"/>
+          <w:numId w:val="34"/>
+        </w:numPr>
+      </w:pPr>
+      <w:r>
+        <w:t>Uma página de relatório surgirá.</w:t>
+      </w:r>
+    </w:p>
+    <w:p>
+      <w:pPr>
+        <w:pStyle w:val="PargrafodaLista"/>
+        <w:numPr>
+          <w:ilvl w:val="0"/>
+          <w:numId w:val="34"/>
+        </w:numPr>
+      </w:pPr>
+      <w:r>
+        <w:t>O usuário deve realizar a consulta de acordo com os filtros passados.</w:t>
+      </w:r>
+    </w:p>
+    <w:p>
+      <w:pPr>
+        <w:pStyle w:val="PargrafodaLista"/>
+        <w:numPr>
+          <w:ilvl w:val="0"/>
+          <w:numId w:val="34"/>
+        </w:numPr>
+      </w:pPr>
+      <w:bookmarkStart w:id="0" w:name="_GoBack"/>
+      <w:bookmarkEnd w:id="0"/>
+      <w:r>
+        <w:t>Fim do caso de uso;</w:t>
       </w:r>
     </w:p>
     <w:sectPr>
@@ -3368,6 +3889,95 @@
 <file path=word/numbering.xml><?xml version="1.0" encoding="utf-8"?>
 <w:numbering xmlns:wpc="http://schemas.microsoft.com/office/word/2010/wordprocessingCanvas" xmlns:mc="http://schemas.openxmlformats.org/markup-compatibility/2006" xmlns:o="urn:schemas-microsoft-com:office:office" xmlns:r="http://schemas.openxmlformats.org/officeDocument/2006/relationships" xmlns:m="http://schemas.openxmlformats.org/officeDocument/2006/math" xmlns:v="urn:schemas-microsoft-com:vml" xmlns:wp14="http://schemas.microsoft.com/office/word/2010/wordprocessingDrawing" xmlns:wp="http://schemas.openxmlformats.org/drawingml/2006/wordprocessingDrawing" xmlns:w10="urn:schemas-microsoft-com:office:word" xmlns:w="http://schemas.openxmlformats.org/wordprocessingml/2006/main" xmlns:w14="http://schemas.microsoft.com/office/word/2010/wordml" xmlns:w15="http://schemas.microsoft.com/office/word/2012/wordml" xmlns:wpg="http://schemas.microsoft.com/office/word/2010/wordprocessingGroup" xmlns:wpi="http://schemas.microsoft.com/office/word/2010/wordprocessingInk" xmlns:wne="http://schemas.microsoft.com/office/word/2006/wordml" xmlns:wps="http://schemas.microsoft.com/office/word/2010/wordprocessingShape" mc:Ignorable="w14 w15 wp14">
   <w:abstractNum w:abstractNumId="0">
+    <w:nsid w:val="076604A4"/>
+    <w:multiLevelType w:val="hybridMultilevel"/>
+    <w:tmpl w:val="6136EC90"/>
+    <w:lvl w:ilvl="0" w:tplc="0416000F">
+      <w:start w:val="1"/>
+      <w:numFmt w:val="decimal"/>
+      <w:lvlText w:val="%1."/>
+      <w:lvlJc w:val="left"/>
+      <w:pPr>
+        <w:ind w:left="720" w:hanging="360"/>
+      </w:pPr>
+      <w:rPr>
+        <w:rFonts w:hint="default"/>
+      </w:rPr>
+    </w:lvl>
+    <w:lvl w:ilvl="1" w:tplc="04160019">
+      <w:start w:val="1"/>
+      <w:numFmt w:val="lowerLetter"/>
+      <w:lvlText w:val="%2."/>
+      <w:lvlJc w:val="left"/>
+      <w:pPr>
+        <w:ind w:left="1440" w:hanging="360"/>
+      </w:pPr>
+    </w:lvl>
+    <w:lvl w:ilvl="2" w:tplc="0416001B" w:tentative="1">
+      <w:start w:val="1"/>
+      <w:numFmt w:val="lowerRoman"/>
+      <w:lvlText w:val="%3."/>
+      <w:lvlJc w:val="right"/>
+      <w:pPr>
+        <w:ind w:left="2160" w:hanging="180"/>
+      </w:pPr>
+    </w:lvl>
+    <w:lvl w:ilvl="3" w:tplc="0416000F" w:tentative="1">
+      <w:start w:val="1"/>
+      <w:numFmt w:val="decimal"/>
+      <w:lvlText w:val="%4."/>
+      <w:lvlJc w:val="left"/>
+      <w:pPr>
+        <w:ind w:left="2880" w:hanging="360"/>
+      </w:pPr>
+    </w:lvl>
+    <w:lvl w:ilvl="4" w:tplc="04160019" w:tentative="1">
+      <w:start w:val="1"/>
+      <w:numFmt w:val="lowerLetter"/>
+      <w:lvlText w:val="%5."/>
+      <w:lvlJc w:val="left"/>
+      <w:pPr>
+        <w:ind w:left="3600" w:hanging="360"/>
+      </w:pPr>
+    </w:lvl>
+    <w:lvl w:ilvl="5" w:tplc="0416001B" w:tentative="1">
+      <w:start w:val="1"/>
+      <w:numFmt w:val="lowerRoman"/>
+      <w:lvlText w:val="%6."/>
+      <w:lvlJc w:val="right"/>
+      <w:pPr>
+        <w:ind w:left="4320" w:hanging="180"/>
+      </w:pPr>
+    </w:lvl>
+    <w:lvl w:ilvl="6" w:tplc="0416000F" w:tentative="1">
+      <w:start w:val="1"/>
+      <w:numFmt w:val="decimal"/>
+      <w:lvlText w:val="%7."/>
+      <w:lvlJc w:val="left"/>
+      <w:pPr>
+        <w:ind w:left="5040" w:hanging="360"/>
+      </w:pPr>
+    </w:lvl>
+    <w:lvl w:ilvl="7" w:tplc="04160019" w:tentative="1">
+      <w:start w:val="1"/>
+      <w:numFmt w:val="lowerLetter"/>
+      <w:lvlText w:val="%8."/>
+      <w:lvlJc w:val="left"/>
+      <w:pPr>
+        <w:ind w:left="5760" w:hanging="360"/>
+      </w:pPr>
+    </w:lvl>
+    <w:lvl w:ilvl="8" w:tplc="0416001B" w:tentative="1">
+      <w:start w:val="1"/>
+      <w:numFmt w:val="lowerRoman"/>
+      <w:lvlText w:val="%9."/>
+      <w:lvlJc w:val="right"/>
+      <w:pPr>
+        <w:ind w:left="6480" w:hanging="180"/>
+      </w:pPr>
+    </w:lvl>
+  </w:abstractNum>
+  <w:abstractNum w:abstractNumId="1">
     <w:nsid w:val="07C4183E"/>
     <w:multiLevelType w:val="multilevel"/>
     <w:tmpl w:val="0416001F"/>
@@ -3453,7 +4063,7 @@
       </w:pPr>
     </w:lvl>
   </w:abstractNum>
-  <w:abstractNum w:abstractNumId="1">
+  <w:abstractNum w:abstractNumId="2">
     <w:nsid w:val="0D2F70E3"/>
     <w:multiLevelType w:val="multilevel"/>
     <w:tmpl w:val="0416001F"/>
@@ -3539,7 +4149,7 @@
       </w:pPr>
     </w:lvl>
   </w:abstractNum>
-  <w:abstractNum w:abstractNumId="2">
+  <w:abstractNum w:abstractNumId="3">
     <w:nsid w:val="15EE7635"/>
     <w:multiLevelType w:val="hybridMultilevel"/>
     <w:tmpl w:val="35BA9924"/>
@@ -3628,7 +4238,96 @@
       </w:pPr>
     </w:lvl>
   </w:abstractNum>
-  <w:abstractNum w:abstractNumId="3">
+  <w:abstractNum w:abstractNumId="4">
+    <w:nsid w:val="16C83B09"/>
+    <w:multiLevelType w:val="hybridMultilevel"/>
+    <w:tmpl w:val="F344038A"/>
+    <w:lvl w:ilvl="0" w:tplc="0416000F">
+      <w:start w:val="1"/>
+      <w:numFmt w:val="decimal"/>
+      <w:lvlText w:val="%1."/>
+      <w:lvlJc w:val="left"/>
+      <w:pPr>
+        <w:ind w:left="720" w:hanging="360"/>
+      </w:pPr>
+      <w:rPr>
+        <w:rFonts w:hint="default"/>
+      </w:rPr>
+    </w:lvl>
+    <w:lvl w:ilvl="1" w:tplc="04160019">
+      <w:start w:val="1"/>
+      <w:numFmt w:val="lowerLetter"/>
+      <w:lvlText w:val="%2."/>
+      <w:lvlJc w:val="left"/>
+      <w:pPr>
+        <w:ind w:left="1440" w:hanging="360"/>
+      </w:pPr>
+    </w:lvl>
+    <w:lvl w:ilvl="2" w:tplc="0416001B" w:tentative="1">
+      <w:start w:val="1"/>
+      <w:numFmt w:val="lowerRoman"/>
+      <w:lvlText w:val="%3."/>
+      <w:lvlJc w:val="right"/>
+      <w:pPr>
+        <w:ind w:left="2160" w:hanging="180"/>
+      </w:pPr>
+    </w:lvl>
+    <w:lvl w:ilvl="3" w:tplc="0416000F" w:tentative="1">
+      <w:start w:val="1"/>
+      <w:numFmt w:val="decimal"/>
+      <w:lvlText w:val="%4."/>
+      <w:lvlJc w:val="left"/>
+      <w:pPr>
+        <w:ind w:left="2880" w:hanging="360"/>
+      </w:pPr>
+    </w:lvl>
+    <w:lvl w:ilvl="4" w:tplc="04160019" w:tentative="1">
+      <w:start w:val="1"/>
+      <w:numFmt w:val="lowerLetter"/>
+      <w:lvlText w:val="%5."/>
+      <w:lvlJc w:val="left"/>
+      <w:pPr>
+        <w:ind w:left="3600" w:hanging="360"/>
+      </w:pPr>
+    </w:lvl>
+    <w:lvl w:ilvl="5" w:tplc="0416001B" w:tentative="1">
+      <w:start w:val="1"/>
+      <w:numFmt w:val="lowerRoman"/>
+      <w:lvlText w:val="%6."/>
+      <w:lvlJc w:val="right"/>
+      <w:pPr>
+        <w:ind w:left="4320" w:hanging="180"/>
+      </w:pPr>
+    </w:lvl>
+    <w:lvl w:ilvl="6" w:tplc="0416000F" w:tentative="1">
+      <w:start w:val="1"/>
+      <w:numFmt w:val="decimal"/>
+      <w:lvlText w:val="%7."/>
+      <w:lvlJc w:val="left"/>
+      <w:pPr>
+        <w:ind w:left="5040" w:hanging="360"/>
+      </w:pPr>
+    </w:lvl>
+    <w:lvl w:ilvl="7" w:tplc="04160019" w:tentative="1">
+      <w:start w:val="1"/>
+      <w:numFmt w:val="lowerLetter"/>
+      <w:lvlText w:val="%8."/>
+      <w:lvlJc w:val="left"/>
+      <w:pPr>
+        <w:ind w:left="5760" w:hanging="360"/>
+      </w:pPr>
+    </w:lvl>
+    <w:lvl w:ilvl="8" w:tplc="0416001B" w:tentative="1">
+      <w:start w:val="1"/>
+      <w:numFmt w:val="lowerRoman"/>
+      <w:lvlText w:val="%9."/>
+      <w:lvlJc w:val="right"/>
+      <w:pPr>
+        <w:ind w:left="6480" w:hanging="180"/>
+      </w:pPr>
+    </w:lvl>
+  </w:abstractNum>
+  <w:abstractNum w:abstractNumId="5">
     <w:nsid w:val="18B763F0"/>
     <w:multiLevelType w:val="hybridMultilevel"/>
     <w:tmpl w:val="C7E8AFFC"/>
@@ -3717,7 +4416,7 @@
       </w:pPr>
     </w:lvl>
   </w:abstractNum>
-  <w:abstractNum w:abstractNumId="4">
+  <w:abstractNum w:abstractNumId="6">
     <w:nsid w:val="18EE1561"/>
     <w:multiLevelType w:val="multilevel"/>
     <w:tmpl w:val="0416001D"/>
@@ -3803,7 +4502,7 @@
       </w:pPr>
     </w:lvl>
   </w:abstractNum>
-  <w:abstractNum w:abstractNumId="5">
+  <w:abstractNum w:abstractNumId="7">
     <w:nsid w:val="23D55C3A"/>
     <w:multiLevelType w:val="hybridMultilevel"/>
     <w:tmpl w:val="463CC5FE"/>
@@ -3892,7 +4591,7 @@
       </w:pPr>
     </w:lvl>
   </w:abstractNum>
-  <w:abstractNum w:abstractNumId="6">
+  <w:abstractNum w:abstractNumId="8">
     <w:nsid w:val="25927864"/>
     <w:multiLevelType w:val="hybridMultilevel"/>
     <w:tmpl w:val="04DCB764"/>
@@ -3981,7 +4680,7 @@
       </w:pPr>
     </w:lvl>
   </w:abstractNum>
-  <w:abstractNum w:abstractNumId="7">
+  <w:abstractNum w:abstractNumId="9">
     <w:nsid w:val="25AE2E5E"/>
     <w:multiLevelType w:val="hybridMultilevel"/>
     <w:tmpl w:val="A86CBFB0"/>
@@ -4072,7 +4771,7 @@
       </w:pPr>
     </w:lvl>
   </w:abstractNum>
-  <w:abstractNum w:abstractNumId="8">
+  <w:abstractNum w:abstractNumId="10">
     <w:nsid w:val="2D670B7E"/>
     <w:multiLevelType w:val="hybridMultilevel"/>
     <w:tmpl w:val="B4524F92"/>
@@ -4161,7 +4860,7 @@
       </w:pPr>
     </w:lvl>
   </w:abstractNum>
-  <w:abstractNum w:abstractNumId="9">
+  <w:abstractNum w:abstractNumId="11">
     <w:nsid w:val="330F78EF"/>
     <w:multiLevelType w:val="hybridMultilevel"/>
     <w:tmpl w:val="1932EC1E"/>
@@ -4250,7 +4949,7 @@
       </w:pPr>
     </w:lvl>
   </w:abstractNum>
-  <w:abstractNum w:abstractNumId="10">
+  <w:abstractNum w:abstractNumId="12">
     <w:nsid w:val="3ED123DB"/>
     <w:multiLevelType w:val="multilevel"/>
     <w:tmpl w:val="04160027"/>
@@ -4336,7 +5035,7 @@
       </w:pPr>
     </w:lvl>
   </w:abstractNum>
-  <w:abstractNum w:abstractNumId="11">
+  <w:abstractNum w:abstractNumId="13">
     <w:nsid w:val="3F820D4C"/>
     <w:multiLevelType w:val="hybridMultilevel"/>
     <w:tmpl w:val="5F361928"/>
@@ -4425,7 +5124,7 @@
       </w:pPr>
     </w:lvl>
   </w:abstractNum>
-  <w:abstractNum w:abstractNumId="12">
+  <w:abstractNum w:abstractNumId="14">
     <w:nsid w:val="41367B92"/>
     <w:multiLevelType w:val="hybridMultilevel"/>
     <w:tmpl w:val="9A2E67D0"/>
@@ -4514,7 +5213,7 @@
       </w:pPr>
     </w:lvl>
   </w:abstractNum>
-  <w:abstractNum w:abstractNumId="13">
+  <w:abstractNum w:abstractNumId="15">
     <w:nsid w:val="414A7656"/>
     <w:multiLevelType w:val="multilevel"/>
     <w:tmpl w:val="0416001D"/>
@@ -4600,7 +5299,7 @@
       </w:pPr>
     </w:lvl>
   </w:abstractNum>
-  <w:abstractNum w:abstractNumId="14">
+  <w:abstractNum w:abstractNumId="16">
     <w:nsid w:val="43247048"/>
     <w:multiLevelType w:val="hybridMultilevel"/>
     <w:tmpl w:val="BC28F52C"/>
@@ -4689,7 +5388,7 @@
       </w:pPr>
     </w:lvl>
   </w:abstractNum>
-  <w:abstractNum w:abstractNumId="15">
+  <w:abstractNum w:abstractNumId="17">
     <w:nsid w:val="488852A1"/>
     <w:multiLevelType w:val="multilevel"/>
     <w:tmpl w:val="04160029"/>
@@ -4793,7 +5492,7 @@
       </w:pPr>
     </w:lvl>
   </w:abstractNum>
-  <w:abstractNum w:abstractNumId="16">
+  <w:abstractNum w:abstractNumId="18">
     <w:nsid w:val="4B3D1B79"/>
     <w:multiLevelType w:val="hybridMultilevel"/>
     <w:tmpl w:val="7332D444"/>
@@ -4905,7 +5604,7 @@
       </w:rPr>
     </w:lvl>
   </w:abstractNum>
-  <w:abstractNum w:abstractNumId="17">
+  <w:abstractNum w:abstractNumId="19">
     <w:nsid w:val="4D28400E"/>
     <w:multiLevelType w:val="hybridMultilevel"/>
     <w:tmpl w:val="B31E166C"/>
@@ -5017,7 +5716,7 @@
       </w:rPr>
     </w:lvl>
   </w:abstractNum>
-  <w:abstractNum w:abstractNumId="18">
+  <w:abstractNum w:abstractNumId="20">
     <w:nsid w:val="507C5A92"/>
     <w:multiLevelType w:val="hybridMultilevel"/>
     <w:tmpl w:val="332A4402"/>
@@ -5106,7 +5805,7 @@
       </w:pPr>
     </w:lvl>
   </w:abstractNum>
-  <w:abstractNum w:abstractNumId="19">
+  <w:abstractNum w:abstractNumId="21">
     <w:nsid w:val="51880993"/>
     <w:multiLevelType w:val="multilevel"/>
     <w:tmpl w:val="959E70F4"/>
@@ -5220,7 +5919,96 @@
       </w:rPr>
     </w:lvl>
   </w:abstractNum>
-  <w:abstractNum w:abstractNumId="20">
+  <w:abstractNum w:abstractNumId="22">
+    <w:nsid w:val="549D61B8"/>
+    <w:multiLevelType w:val="hybridMultilevel"/>
+    <w:tmpl w:val="D89C6BC2"/>
+    <w:lvl w:ilvl="0" w:tplc="0416000F">
+      <w:start w:val="1"/>
+      <w:numFmt w:val="decimal"/>
+      <w:lvlText w:val="%1."/>
+      <w:lvlJc w:val="left"/>
+      <w:pPr>
+        <w:ind w:left="720" w:hanging="360"/>
+      </w:pPr>
+      <w:rPr>
+        <w:rFonts w:hint="default"/>
+      </w:rPr>
+    </w:lvl>
+    <w:lvl w:ilvl="1" w:tplc="04160019" w:tentative="1">
+      <w:start w:val="1"/>
+      <w:numFmt w:val="lowerLetter"/>
+      <w:lvlText w:val="%2."/>
+      <w:lvlJc w:val="left"/>
+      <w:pPr>
+        <w:ind w:left="1440" w:hanging="360"/>
+      </w:pPr>
+    </w:lvl>
+    <w:lvl w:ilvl="2" w:tplc="0416001B" w:tentative="1">
+      <w:start w:val="1"/>
+      <w:numFmt w:val="lowerRoman"/>
+      <w:lvlText w:val="%3."/>
+      <w:lvlJc w:val="right"/>
+      <w:pPr>
+        <w:ind w:left="2160" w:hanging="180"/>
+      </w:pPr>
+    </w:lvl>
+    <w:lvl w:ilvl="3" w:tplc="0416000F" w:tentative="1">
+      <w:start w:val="1"/>
+      <w:numFmt w:val="decimal"/>
+      <w:lvlText w:val="%4."/>
+      <w:lvlJc w:val="left"/>
+      <w:pPr>
+        <w:ind w:left="2880" w:hanging="360"/>
+      </w:pPr>
+    </w:lvl>
+    <w:lvl w:ilvl="4" w:tplc="04160019" w:tentative="1">
+      <w:start w:val="1"/>
+      <w:numFmt w:val="lowerLetter"/>
+      <w:lvlText w:val="%5."/>
+      <w:lvlJc w:val="left"/>
+      <w:pPr>
+        <w:ind w:left="3600" w:hanging="360"/>
+      </w:pPr>
+    </w:lvl>
+    <w:lvl w:ilvl="5" w:tplc="0416001B" w:tentative="1">
+      <w:start w:val="1"/>
+      <w:numFmt w:val="lowerRoman"/>
+      <w:lvlText w:val="%6."/>
+      <w:lvlJc w:val="right"/>
+      <w:pPr>
+        <w:ind w:left="4320" w:hanging="180"/>
+      </w:pPr>
+    </w:lvl>
+    <w:lvl w:ilvl="6" w:tplc="0416000F" w:tentative="1">
+      <w:start w:val="1"/>
+      <w:numFmt w:val="decimal"/>
+      <w:lvlText w:val="%7."/>
+      <w:lvlJc w:val="left"/>
+      <w:pPr>
+        <w:ind w:left="5040" w:hanging="360"/>
+      </w:pPr>
+    </w:lvl>
+    <w:lvl w:ilvl="7" w:tplc="04160019" w:tentative="1">
+      <w:start w:val="1"/>
+      <w:numFmt w:val="lowerLetter"/>
+      <w:lvlText w:val="%8."/>
+      <w:lvlJc w:val="left"/>
+      <w:pPr>
+        <w:ind w:left="5760" w:hanging="360"/>
+      </w:pPr>
+    </w:lvl>
+    <w:lvl w:ilvl="8" w:tplc="0416001B" w:tentative="1">
+      <w:start w:val="1"/>
+      <w:numFmt w:val="lowerRoman"/>
+      <w:lvlText w:val="%9."/>
+      <w:lvlJc w:val="right"/>
+      <w:pPr>
+        <w:ind w:left="6480" w:hanging="180"/>
+      </w:pPr>
+    </w:lvl>
+  </w:abstractNum>
+  <w:abstractNum w:abstractNumId="23">
     <w:nsid w:val="576C01C4"/>
     <w:multiLevelType w:val="multilevel"/>
     <w:tmpl w:val="6F9C328E"/>
@@ -5334,7 +6122,96 @@
       </w:rPr>
     </w:lvl>
   </w:abstractNum>
-  <w:abstractNum w:abstractNumId="21">
+  <w:abstractNum w:abstractNumId="24">
+    <w:nsid w:val="596D7134"/>
+    <w:multiLevelType w:val="hybridMultilevel"/>
+    <w:tmpl w:val="042C714A"/>
+    <w:lvl w:ilvl="0" w:tplc="0416000F">
+      <w:start w:val="1"/>
+      <w:numFmt w:val="decimal"/>
+      <w:lvlText w:val="%1."/>
+      <w:lvlJc w:val="left"/>
+      <w:pPr>
+        <w:ind w:left="720" w:hanging="360"/>
+      </w:pPr>
+      <w:rPr>
+        <w:rFonts w:hint="default"/>
+      </w:rPr>
+    </w:lvl>
+    <w:lvl w:ilvl="1" w:tplc="04160019">
+      <w:start w:val="1"/>
+      <w:numFmt w:val="lowerLetter"/>
+      <w:lvlText w:val="%2."/>
+      <w:lvlJc w:val="left"/>
+      <w:pPr>
+        <w:ind w:left="1440" w:hanging="360"/>
+      </w:pPr>
+    </w:lvl>
+    <w:lvl w:ilvl="2" w:tplc="0416001B" w:tentative="1">
+      <w:start w:val="1"/>
+      <w:numFmt w:val="lowerRoman"/>
+      <w:lvlText w:val="%3."/>
+      <w:lvlJc w:val="right"/>
+      <w:pPr>
+        <w:ind w:left="2160" w:hanging="180"/>
+      </w:pPr>
+    </w:lvl>
+    <w:lvl w:ilvl="3" w:tplc="0416000F" w:tentative="1">
+      <w:start w:val="1"/>
+      <w:numFmt w:val="decimal"/>
+      <w:lvlText w:val="%4."/>
+      <w:lvlJc w:val="left"/>
+      <w:pPr>
+        <w:ind w:left="2880" w:hanging="360"/>
+      </w:pPr>
+    </w:lvl>
+    <w:lvl w:ilvl="4" w:tplc="04160019" w:tentative="1">
+      <w:start w:val="1"/>
+      <w:numFmt w:val="lowerLetter"/>
+      <w:lvlText w:val="%5."/>
+      <w:lvlJc w:val="left"/>
+      <w:pPr>
+        <w:ind w:left="3600" w:hanging="360"/>
+      </w:pPr>
+    </w:lvl>
+    <w:lvl w:ilvl="5" w:tplc="0416001B" w:tentative="1">
+      <w:start w:val="1"/>
+      <w:numFmt w:val="lowerRoman"/>
+      <w:lvlText w:val="%6."/>
+      <w:lvlJc w:val="right"/>
+      <w:pPr>
+        <w:ind w:left="4320" w:hanging="180"/>
+      </w:pPr>
+    </w:lvl>
+    <w:lvl w:ilvl="6" w:tplc="0416000F" w:tentative="1">
+      <w:start w:val="1"/>
+      <w:numFmt w:val="decimal"/>
+      <w:lvlText w:val="%7."/>
+      <w:lvlJc w:val="left"/>
+      <w:pPr>
+        <w:ind w:left="5040" w:hanging="360"/>
+      </w:pPr>
+    </w:lvl>
+    <w:lvl w:ilvl="7" w:tplc="04160019" w:tentative="1">
+      <w:start w:val="1"/>
+      <w:numFmt w:val="lowerLetter"/>
+      <w:lvlText w:val="%8."/>
+      <w:lvlJc w:val="left"/>
+      <w:pPr>
+        <w:ind w:left="5760" w:hanging="360"/>
+      </w:pPr>
+    </w:lvl>
+    <w:lvl w:ilvl="8" w:tplc="0416001B" w:tentative="1">
+      <w:start w:val="1"/>
+      <w:numFmt w:val="lowerRoman"/>
+      <w:lvlText w:val="%9."/>
+      <w:lvlJc w:val="right"/>
+      <w:pPr>
+        <w:ind w:left="6480" w:hanging="180"/>
+      </w:pPr>
+    </w:lvl>
+  </w:abstractNum>
+  <w:abstractNum w:abstractNumId="25">
     <w:nsid w:val="5CE2192D"/>
     <w:multiLevelType w:val="hybridMultilevel"/>
     <w:tmpl w:val="C75476A6"/>
@@ -5423,7 +6300,7 @@
       </w:pPr>
     </w:lvl>
   </w:abstractNum>
-  <w:abstractNum w:abstractNumId="22">
+  <w:abstractNum w:abstractNumId="26">
     <w:nsid w:val="668A15BD"/>
     <w:multiLevelType w:val="hybridMultilevel"/>
     <w:tmpl w:val="1568A740"/>
@@ -5512,7 +6389,7 @@
       </w:pPr>
     </w:lvl>
   </w:abstractNum>
-  <w:abstractNum w:abstractNumId="23">
+  <w:abstractNum w:abstractNumId="27">
     <w:nsid w:val="68C47231"/>
     <w:multiLevelType w:val="multilevel"/>
     <w:tmpl w:val="04160025"/>
@@ -5598,7 +6475,7 @@
       </w:pPr>
     </w:lvl>
   </w:abstractNum>
-  <w:abstractNum w:abstractNumId="24">
+  <w:abstractNum w:abstractNumId="28">
     <w:nsid w:val="690D7668"/>
     <w:multiLevelType w:val="hybridMultilevel"/>
     <w:tmpl w:val="45D08C56"/>
@@ -5687,7 +6564,96 @@
       </w:pPr>
     </w:lvl>
   </w:abstractNum>
-  <w:abstractNum w:abstractNumId="25">
+  <w:abstractNum w:abstractNumId="29">
+    <w:nsid w:val="6E8654AF"/>
+    <w:multiLevelType w:val="hybridMultilevel"/>
+    <w:tmpl w:val="26C2362C"/>
+    <w:lvl w:ilvl="0" w:tplc="0416000F">
+      <w:start w:val="1"/>
+      <w:numFmt w:val="decimal"/>
+      <w:lvlText w:val="%1."/>
+      <w:lvlJc w:val="left"/>
+      <w:pPr>
+        <w:ind w:left="720" w:hanging="360"/>
+      </w:pPr>
+      <w:rPr>
+        <w:rFonts w:hint="default"/>
+      </w:rPr>
+    </w:lvl>
+    <w:lvl w:ilvl="1" w:tplc="04160019" w:tentative="1">
+      <w:start w:val="1"/>
+      <w:numFmt w:val="lowerLetter"/>
+      <w:lvlText w:val="%2."/>
+      <w:lvlJc w:val="left"/>
+      <w:pPr>
+        <w:ind w:left="1440" w:hanging="360"/>
+      </w:pPr>
+    </w:lvl>
+    <w:lvl w:ilvl="2" w:tplc="0416001B" w:tentative="1">
+      <w:start w:val="1"/>
+      <w:numFmt w:val="lowerRoman"/>
+      <w:lvlText w:val="%3."/>
+      <w:lvlJc w:val="right"/>
+      <w:pPr>
+        <w:ind w:left="2160" w:hanging="180"/>
+      </w:pPr>
+    </w:lvl>
+    <w:lvl w:ilvl="3" w:tplc="0416000F" w:tentative="1">
+      <w:start w:val="1"/>
+      <w:numFmt w:val="decimal"/>
+      <w:lvlText w:val="%4."/>
+      <w:lvlJc w:val="left"/>
+      <w:pPr>
+        <w:ind w:left="2880" w:hanging="360"/>
+      </w:pPr>
+    </w:lvl>
+    <w:lvl w:ilvl="4" w:tplc="04160019" w:tentative="1">
+      <w:start w:val="1"/>
+      <w:numFmt w:val="lowerLetter"/>
+      <w:lvlText w:val="%5."/>
+      <w:lvlJc w:val="left"/>
+      <w:pPr>
+        <w:ind w:left="3600" w:hanging="360"/>
+      </w:pPr>
+    </w:lvl>
+    <w:lvl w:ilvl="5" w:tplc="0416001B" w:tentative="1">
+      <w:start w:val="1"/>
+      <w:numFmt w:val="lowerRoman"/>
+      <w:lvlText w:val="%6."/>
+      <w:lvlJc w:val="right"/>
+      <w:pPr>
+        <w:ind w:left="4320" w:hanging="180"/>
+      </w:pPr>
+    </w:lvl>
+    <w:lvl w:ilvl="6" w:tplc="0416000F" w:tentative="1">
+      <w:start w:val="1"/>
+      <w:numFmt w:val="decimal"/>
+      <w:lvlText w:val="%7."/>
+      <w:lvlJc w:val="left"/>
+      <w:pPr>
+        <w:ind w:left="5040" w:hanging="360"/>
+      </w:pPr>
+    </w:lvl>
+    <w:lvl w:ilvl="7" w:tplc="04160019" w:tentative="1">
+      <w:start w:val="1"/>
+      <w:numFmt w:val="lowerLetter"/>
+      <w:lvlText w:val="%8."/>
+      <w:lvlJc w:val="left"/>
+      <w:pPr>
+        <w:ind w:left="5760" w:hanging="360"/>
+      </w:pPr>
+    </w:lvl>
+    <w:lvl w:ilvl="8" w:tplc="0416001B" w:tentative="1">
+      <w:start w:val="1"/>
+      <w:numFmt w:val="lowerRoman"/>
+      <w:lvlText w:val="%9."/>
+      <w:lvlJc w:val="right"/>
+      <w:pPr>
+        <w:ind w:left="6480" w:hanging="180"/>
+      </w:pPr>
+    </w:lvl>
+  </w:abstractNum>
+  <w:abstractNum w:abstractNumId="30">
     <w:nsid w:val="753E0EB4"/>
     <w:multiLevelType w:val="hybridMultilevel"/>
     <w:tmpl w:val="ED6E39A0"/>
@@ -5776,7 +6742,7 @@
       </w:pPr>
     </w:lvl>
   </w:abstractNum>
-  <w:abstractNum w:abstractNumId="26">
+  <w:abstractNum w:abstractNumId="31">
     <w:nsid w:val="75CF53BE"/>
     <w:multiLevelType w:val="hybridMultilevel"/>
     <w:tmpl w:val="FDB0D1E6"/>
@@ -5865,7 +6831,7 @@
       </w:pPr>
     </w:lvl>
   </w:abstractNum>
-  <w:abstractNum w:abstractNumId="27">
+  <w:abstractNum w:abstractNumId="32">
     <w:nsid w:val="7A8751B3"/>
     <w:multiLevelType w:val="hybridMultilevel"/>
     <w:tmpl w:val="17ECFEFC"/>
@@ -5954,7 +6920,7 @@
       </w:pPr>
     </w:lvl>
   </w:abstractNum>
-  <w:abstractNum w:abstractNumId="28">
+  <w:abstractNum w:abstractNumId="33">
     <w:nsid w:val="7F146A34"/>
     <w:multiLevelType w:val="multilevel"/>
     <w:tmpl w:val="6F9C328E"/>
@@ -6069,91 +7035,106 @@
     </w:lvl>
   </w:abstractNum>
   <w:num w:numId="1">
+    <w:abstractNumId w:val="18"/>
+  </w:num>
+  <w:num w:numId="2">
+    <w:abstractNumId w:val="19"/>
+  </w:num>
+  <w:num w:numId="3">
+    <w:abstractNumId w:val="5"/>
+  </w:num>
+  <w:num w:numId="4">
+    <w:abstractNumId w:val="9"/>
+  </w:num>
+  <w:num w:numId="5">
+    <w:abstractNumId w:val="7"/>
+  </w:num>
+  <w:num w:numId="6">
+    <w:abstractNumId w:val="10"/>
+  </w:num>
+  <w:num w:numId="7">
+    <w:abstractNumId w:val="14"/>
+  </w:num>
+  <w:num w:numId="8">
+    <w:abstractNumId w:val="11"/>
+  </w:num>
+  <w:num w:numId="9">
+    <w:abstractNumId w:val="28"/>
+  </w:num>
+  <w:num w:numId="10">
+    <w:abstractNumId w:val="1"/>
+  </w:num>
+  <w:num w:numId="11">
+    <w:abstractNumId w:val="17"/>
+  </w:num>
+  <w:num w:numId="12">
+    <w:abstractNumId w:val="12"/>
+  </w:num>
+  <w:num w:numId="13">
+    <w:abstractNumId w:val="23"/>
+  </w:num>
+  <w:num w:numId="14">
+    <w:abstractNumId w:val="33"/>
+  </w:num>
+  <w:num w:numId="15">
+    <w:abstractNumId w:val="6"/>
+  </w:num>
+  <w:num w:numId="16">
+    <w:abstractNumId w:val="21"/>
+  </w:num>
+  <w:num w:numId="17">
+    <w:abstractNumId w:val="2"/>
+  </w:num>
+  <w:num w:numId="18">
+    <w:abstractNumId w:val="15"/>
+  </w:num>
+  <w:num w:numId="19">
+    <w:abstractNumId w:val="27"/>
+  </w:num>
+  <w:num w:numId="20">
+    <w:abstractNumId w:val="26"/>
+  </w:num>
+  <w:num w:numId="21">
+    <w:abstractNumId w:val="13"/>
+  </w:num>
+  <w:num w:numId="22">
+    <w:abstractNumId w:val="8"/>
+  </w:num>
+  <w:num w:numId="23">
+    <w:abstractNumId w:val="32"/>
+  </w:num>
+  <w:num w:numId="24">
+    <w:abstractNumId w:val="3"/>
+  </w:num>
+  <w:num w:numId="25">
     <w:abstractNumId w:val="16"/>
   </w:num>
-  <w:num w:numId="2">
-    <w:abstractNumId w:val="17"/>
+  <w:num w:numId="26">
+    <w:abstractNumId w:val="31"/>
   </w:num>
-  <w:num w:numId="3">
-    <w:abstractNumId w:val="3"/>
+  <w:num w:numId="27">
+    <w:abstractNumId w:val="20"/>
   </w:num>
-  <w:num w:numId="4">
-    <w:abstractNumId w:val="7"/>
+  <w:num w:numId="28">
+    <w:abstractNumId w:val="30"/>
   </w:num>
-  <w:num w:numId="5">
-    <w:abstractNumId w:val="5"/>
+  <w:num w:numId="29">
+    <w:abstractNumId w:val="25"/>
   </w:num>
-  <w:num w:numId="6">
-    <w:abstractNumId w:val="8"/>
+  <w:num w:numId="30">
+    <w:abstractNumId w:val="0"/>
   </w:num>
-  <w:num w:numId="7">
-    <w:abstractNumId w:val="12"/>
+  <w:num w:numId="31">
+    <w:abstractNumId w:val="29"/>
   </w:num>
-  <w:num w:numId="8">
-    <w:abstractNumId w:val="9"/>
+  <w:num w:numId="32">
+    <w:abstractNumId w:val="4"/>
   </w:num>
-  <w:num w:numId="9">
+  <w:num w:numId="33">
     <w:abstractNumId w:val="24"/>
   </w:num>
-  <w:num w:numId="10">
-    <w:abstractNumId w:val="0"/>
-  </w:num>
-  <w:num w:numId="11">
-    <w:abstractNumId w:val="15"/>
-  </w:num>
-  <w:num w:numId="12">
-    <w:abstractNumId w:val="10"/>
-  </w:num>
-  <w:num w:numId="13">
-    <w:abstractNumId w:val="20"/>
-  </w:num>
-  <w:num w:numId="14">
-    <w:abstractNumId w:val="28"/>
-  </w:num>
-  <w:num w:numId="15">
-    <w:abstractNumId w:val="4"/>
-  </w:num>
-  <w:num w:numId="16">
-    <w:abstractNumId w:val="19"/>
-  </w:num>
-  <w:num w:numId="17">
-    <w:abstractNumId w:val="1"/>
-  </w:num>
-  <w:num w:numId="18">
-    <w:abstractNumId w:val="13"/>
-  </w:num>
-  <w:num w:numId="19">
-    <w:abstractNumId w:val="23"/>
-  </w:num>
-  <w:num w:numId="20">
+  <w:num w:numId="34">
     <w:abstractNumId w:val="22"/>
-  </w:num>
-  <w:num w:numId="21">
-    <w:abstractNumId w:val="11"/>
-  </w:num>
-  <w:num w:numId="22">
-    <w:abstractNumId w:val="6"/>
-  </w:num>
-  <w:num w:numId="23">
-    <w:abstractNumId w:val="27"/>
-  </w:num>
-  <w:num w:numId="24">
-    <w:abstractNumId w:val="2"/>
-  </w:num>
-  <w:num w:numId="25">
-    <w:abstractNumId w:val="14"/>
-  </w:num>
-  <w:num w:numId="26">
-    <w:abstractNumId w:val="26"/>
-  </w:num>
-  <w:num w:numId="27">
-    <w:abstractNumId w:val="18"/>
-  </w:num>
-  <w:num w:numId="28">
-    <w:abstractNumId w:val="25"/>
-  </w:num>
-  <w:num w:numId="29">
-    <w:abstractNumId w:val="21"/>
   </w:num>
 </w:numbering>
 </file>

</xml_diff>